<commit_message>
Added a test row in docx file
Test row in the end of the file
</commit_message>
<xml_diff>
--- a/рус_OIP_Questionnaire 29042024_CAB comments (1) (1).docx
+++ b/рус_OIP_Questionnaire 29042024_CAB comments (1) (1).docx
@@ -1,6 +1,6 @@
 
 <file path=word/document.xml><?xml version="1.0" encoding="utf-8"?>
-<w:document xmlns:wpc="http://schemas.microsoft.com/office/word/2010/wordprocessingCanvas" xmlns:cx="http://schemas.microsoft.com/office/drawing/2014/chartex" xmlns:cx1="http://schemas.microsoft.com/office/drawing/2015/9/8/chartex" xmlns:cx2="http://schemas.microsoft.com/office/drawing/2015/10/21/chartex" xmlns:cx3="http://schemas.microsoft.com/office/drawing/2016/5/9/chartex" xmlns:cx4="http://schemas.microsoft.com/office/drawing/2016/5/10/chartex" xmlns:cx5="http://schemas.microsoft.com/office/drawing/2016/5/11/chartex" xmlns:cx6="http://schemas.microsoft.com/office/drawing/2016/5/12/chartex" xmlns:cx7="http://schemas.microsoft.com/office/drawing/2016/5/13/chartex" xmlns:cx8="http://schemas.microsoft.com/office/drawing/2016/5/14/chartex" xmlns:mc="http://schemas.openxmlformats.org/markup-compatibility/2006" xmlns:aink="http://schemas.microsoft.com/office/drawing/2016/ink" xmlns:am3d="http://schemas.microsoft.com/office/drawing/2017/model3d" xmlns:o="urn:schemas-microsoft-com:office:office" xmlns:r="http://schemas.openxmlformats.org/officeDocument/2006/relationships" xmlns:m="http://schemas.openxmlformats.org/officeDocument/2006/math" xmlns:v="urn:schemas-microsoft-com:vml" xmlns:wp14="http://schemas.microsoft.com/office/word/2010/wordprocessingDrawing" xmlns:wp="http://schemas.openxmlformats.org/drawingml/2006/wordprocessingDrawing" xmlns:w10="urn:schemas-microsoft-com:office:word" xmlns:w="http://schemas.openxmlformats.org/wordprocessingml/2006/main" xmlns:w14="http://schemas.microsoft.com/office/word/2010/wordml" xmlns:w15="http://schemas.microsoft.com/office/word/2012/wordml" xmlns:w16cid="http://schemas.microsoft.com/office/word/2016/wordml/cid" xmlns:w16se="http://schemas.microsoft.com/office/word/2015/wordml/symex" xmlns:wpg="http://schemas.microsoft.com/office/word/2010/wordprocessingGroup" xmlns:wpi="http://schemas.microsoft.com/office/word/2010/wordprocessingInk" xmlns:wne="http://schemas.microsoft.com/office/word/2006/wordml" xmlns:wps="http://schemas.microsoft.com/office/word/2010/wordprocessingShape" mc:Ignorable="w14 w15 w16se w16cid wp14">
+<w:document xmlns:wpc="http://schemas.microsoft.com/office/word/2010/wordprocessingCanvas" xmlns:cx="http://schemas.microsoft.com/office/drawing/2014/chartex" xmlns:cx1="http://schemas.microsoft.com/office/drawing/2015/9/8/chartex" xmlns:cx2="http://schemas.microsoft.com/office/drawing/2015/10/21/chartex" xmlns:cx3="http://schemas.microsoft.com/office/drawing/2016/5/9/chartex" xmlns:cx4="http://schemas.microsoft.com/office/drawing/2016/5/10/chartex" xmlns:cx5="http://schemas.microsoft.com/office/drawing/2016/5/11/chartex" xmlns:cx6="http://schemas.microsoft.com/office/drawing/2016/5/12/chartex" xmlns:cx7="http://schemas.microsoft.com/office/drawing/2016/5/13/chartex" xmlns:cx8="http://schemas.microsoft.com/office/drawing/2016/5/14/chartex" xmlns:mc="http://schemas.openxmlformats.org/markup-compatibility/2006" xmlns:aink="http://schemas.microsoft.com/office/drawing/2016/ink" xmlns:am3d="http://schemas.microsoft.com/office/drawing/2017/model3d" xmlns:o="urn:schemas-microsoft-com:office:office" xmlns:r="http://schemas.openxmlformats.org/officeDocument/2006/relationships" xmlns:m="http://schemas.openxmlformats.org/officeDocument/2006/math" xmlns:v="urn:schemas-microsoft-com:vml" xmlns:wp14="http://schemas.microsoft.com/office/word/2010/wordprocessingDrawing" xmlns:wp="http://schemas.openxmlformats.org/drawingml/2006/wordprocessingDrawing" xmlns:w10="urn:schemas-microsoft-com:office:word" xmlns:w="http://schemas.openxmlformats.org/wordprocessingml/2006/main" xmlns:w14="http://schemas.microsoft.com/office/word/2010/wordml" xmlns:w15="http://schemas.microsoft.com/office/word/2012/wordml" xmlns:w16cex="http://schemas.microsoft.com/office/word/2018/wordml/cex" xmlns:w16cid="http://schemas.microsoft.com/office/word/2016/wordml/cid" xmlns:w16="http://schemas.microsoft.com/office/word/2018/wordml" xmlns:w16sdtdh="http://schemas.microsoft.com/office/word/2020/wordml/sdtdatahash" xmlns:w16se="http://schemas.microsoft.com/office/word/2015/wordml/symex" xmlns:wpg="http://schemas.microsoft.com/office/word/2010/wordprocessingGroup" xmlns:wpi="http://schemas.microsoft.com/office/word/2010/wordprocessingInk" xmlns:wne="http://schemas.microsoft.com/office/word/2006/wordml" xmlns:wps="http://schemas.microsoft.com/office/word/2010/wordprocessingShape" mc:Ignorable="w14 w15 w16se w16cid w16 w16cex w16sdtdh wp14">
   <w:body>
     <w:p>
       <w:pPr>
@@ -171,10 +171,11 @@
           <w:sz w:val="22"/>
           <w:szCs w:val="22"/>
         </w:rPr>
-        <w:t>Здравствуйте, меня зовут ____</w:t>
+        <w:t>Здравствуйте, меня зовут _____ и я представляю организацию «Центрально-Азиатский Барометр».</w:t>
       </w:r>
-      <w:proofErr w:type="gramStart"/>
-      <w:r>
+    </w:p>
+    <w:p>
+      <w:pPr>
         <w:rPr>
           <w:rFonts w:ascii="Arial" w:eastAsia="Arial" w:hAnsi="Arial" w:cs="Arial"/>
           <w:i/>
@@ -182,9 +183,7 @@
           <w:sz w:val="22"/>
           <w:szCs w:val="22"/>
         </w:rPr>
-        <w:t>_</w:t>
-      </w:r>
-      <w:proofErr w:type="gramEnd"/>
+      </w:pPr>
       <w:r>
         <w:rPr>
           <w:rFonts w:ascii="Arial" w:eastAsia="Arial" w:hAnsi="Arial" w:cs="Arial"/>
@@ -193,50 +192,7 @@
           <w:sz w:val="22"/>
           <w:szCs w:val="22"/>
         </w:rPr>
-        <w:t xml:space="preserve"> и я представляю организацию «Центрально-Азиатский Барометр».</w:t>
-      </w:r>
-    </w:p>
-    <w:p>
-      <w:pPr>
-        <w:rPr>
-          <w:rFonts w:ascii="Arial" w:eastAsia="Arial" w:hAnsi="Arial" w:cs="Arial"/>
-          <w:i/>
-          <w:color w:val="212121"/>
-          <w:sz w:val="22"/>
-          <w:szCs w:val="22"/>
-        </w:rPr>
-      </w:pPr>
-      <w:r>
-        <w:rPr>
-          <w:rFonts w:ascii="Arial" w:eastAsia="Arial" w:hAnsi="Arial" w:cs="Arial"/>
-          <w:i/>
-          <w:color w:val="212121"/>
-          <w:sz w:val="22"/>
-          <w:szCs w:val="22"/>
-        </w:rPr>
-        <w:t xml:space="preserve">Мы проводим опрос о текущих </w:t>
-      </w:r>
-      <w:proofErr w:type="spellStart"/>
-      <w:r>
-        <w:rPr>
-          <w:rFonts w:ascii="Arial" w:eastAsia="Arial" w:hAnsi="Arial" w:cs="Arial"/>
-          <w:i/>
-          <w:color w:val="212121"/>
-          <w:sz w:val="22"/>
-          <w:szCs w:val="22"/>
-        </w:rPr>
-        <w:t>медиапривычках</w:t>
-      </w:r>
-      <w:proofErr w:type="spellEnd"/>
-      <w:r>
-        <w:rPr>
-          <w:rFonts w:ascii="Arial" w:eastAsia="Arial" w:hAnsi="Arial" w:cs="Arial"/>
-          <w:i/>
-          <w:color w:val="212121"/>
-          <w:sz w:val="22"/>
-          <w:szCs w:val="22"/>
-        </w:rPr>
-        <w:t xml:space="preserve"> населения и о других важных темах, касающихся нашей страны.</w:t>
+        <w:t>Мы проводим опрос о текущих медиапривычках населения и о других важных темах, касающихся нашей страны.</w:t>
       </w:r>
     </w:p>
     <w:p>
@@ -280,20 +236,7 @@
           <w:szCs w:val="22"/>
           <w:highlight w:val="white"/>
         </w:rPr>
-        <w:t xml:space="preserve">У нас есть небольшое вознаграждение, если Вы завершите интервью </w:t>
-      </w:r>
-      <w:proofErr w:type="spellStart"/>
-      <w:proofErr w:type="gramStart"/>
-      <w:r>
-        <w:rPr>
-          <w:rFonts w:ascii="Arial" w:eastAsia="Arial" w:hAnsi="Arial" w:cs="Arial"/>
-          <w:i/>
-          <w:color w:val="CC0000"/>
-          <w:sz w:val="22"/>
-          <w:szCs w:val="22"/>
-          <w:highlight w:val="white"/>
-        </w:rPr>
-        <w:t>полностью.</w:t>
+        <w:t>У нас есть небольшое вознаграждение, если Вы завершите интервью полностью.</w:t>
       </w:r>
       <w:r>
         <w:rPr>
@@ -304,20 +247,7 @@
           <w:szCs w:val="22"/>
           <w:highlight w:val="white"/>
         </w:rPr>
-        <w:t>Также</w:t>
-      </w:r>
-      <w:proofErr w:type="spellEnd"/>
-      <w:proofErr w:type="gramEnd"/>
-      <w:r>
-        <w:rPr>
-          <w:rFonts w:ascii="Arial" w:eastAsia="Arial" w:hAnsi="Arial" w:cs="Arial"/>
-          <w:i/>
-          <w:color w:val="333333"/>
-          <w:sz w:val="22"/>
-          <w:szCs w:val="22"/>
-          <w:highlight w:val="white"/>
-        </w:rPr>
-        <w:t xml:space="preserve"> вы можете прекратить участие в исследовании в любой момент, если пожелаете. Есть ли у вас около 20 минут, чтобы ответить на мои вопросы?</w:t>
+        <w:t>Также вы можете прекратить участие в исследовании в любой момент, если пожелаете. Есть ли у вас около 20 минут, чтобы ответить на мои вопросы?</w:t>
       </w:r>
     </w:p>
     <w:p>
@@ -329,7 +259,6 @@
       </w:pPr>
     </w:p>
     <w:p>
-      <w:proofErr w:type="spellStart"/>
       <w:r>
         <w:rPr>
           <w:rFonts w:ascii="Helvetica Neue" w:eastAsia="Helvetica Neue" w:hAnsi="Helvetica Neue" w:cs="Helvetica Neue"/>
@@ -343,7 +272,6 @@
         </w:rPr>
         <w:t>ы</w:t>
       </w:r>
-      <w:proofErr w:type="spellEnd"/>
     </w:p>
     <w:p>
       <w:pPr>
@@ -569,7 +497,7 @@
     </w:p>
     <w:tbl>
       <w:tblPr>
-        <w:tblStyle w:val="afffff0"/>
+        <w:tblStyle w:val="afff4"/>
         <w:tblW w:w="6000" w:type="dxa"/>
         <w:tblBorders>
           <w:top w:val="single" w:sz="6" w:space="0" w:color="000000"/>
@@ -892,6 +820,7 @@
                 <w:sz w:val="22"/>
                 <w:szCs w:val="22"/>
               </w:rPr>
+              <w:lastRenderedPageBreak/>
               <w:t>30-34 </w:t>
             </w:r>
           </w:p>
@@ -1160,7 +1089,6 @@
                 <w:sz w:val="22"/>
                 <w:szCs w:val="22"/>
               </w:rPr>
-              <w:lastRenderedPageBreak/>
               <w:t>50-54 </w:t>
             </w:r>
           </w:p>
@@ -1473,6 +1401,7 @@
           <w:tag w:val="goog_rdk_0"/>
           <w:id w:val="2072073405"/>
         </w:sdtPr>
+        <w:sdtEndPr/>
         <w:sdtContent/>
       </w:sdt>
       <w:r>
@@ -1514,7 +1443,7 @@
     </w:p>
     <w:tbl>
       <w:tblPr>
-        <w:tblStyle w:val="afffff1"/>
+        <w:tblStyle w:val="afff5"/>
         <w:tblW w:w="6000" w:type="dxa"/>
         <w:tblInd w:w="-108" w:type="dxa"/>
         <w:tblBorders>
@@ -1729,6 +1658,7 @@
           <w:tag w:val="goog_rdk_1"/>
           <w:id w:val="-2011829940"/>
         </w:sdtPr>
+        <w:sdtEndPr/>
         <w:sdtContent/>
       </w:sdt>
       <w:r>
@@ -1962,6 +1892,7 @@
           <w:tag w:val="goog_rdk_2"/>
           <w:id w:val="-578283960"/>
         </w:sdtPr>
+        <w:sdtEndPr/>
         <w:sdtContent/>
       </w:sdt>
       <w:r>
@@ -2050,6 +1981,7 @@
           <w:color w:val="000000"/>
           <w:highlight w:val="cyan"/>
         </w:rPr>
+        <w:lastRenderedPageBreak/>
         <w:t>BASE: ЗАДАТЬ ВСЕМ, КТО ВЫБИРАЕТ БОЛЕЕ ОДНОГО ЯЗЫКА В ВОПРОСЕ S6</w:t>
       </w:r>
       <w:r>
@@ -2186,7 +2118,6 @@
           <w:b/>
           <w:color w:val="000000"/>
         </w:rPr>
-        <w:lastRenderedPageBreak/>
         <w:t>BASE: ЗАДАТЬ ВСЕМ</w:t>
       </w:r>
       <w:r>
@@ -2277,7 +2208,7 @@
     </w:p>
     <w:tbl>
       <w:tblPr>
-        <w:tblStyle w:val="afffff2"/>
+        <w:tblStyle w:val="afff6"/>
         <w:tblW w:w="7080" w:type="dxa"/>
         <w:tblInd w:w="312" w:type="dxa"/>
         <w:tblBorders>
@@ -3082,6 +3013,7 @@
           <w:tag w:val="goog_rdk_4"/>
           <w:id w:val="172466175"/>
         </w:sdtPr>
+        <w:sdtEndPr/>
         <w:sdtContent>
           <w:r>
             <w:t xml:space="preserve">     </w:t>
@@ -3156,7 +3088,7 @@
     </w:p>
     <w:tbl>
       <w:tblPr>
-        <w:tblStyle w:val="afffff3"/>
+        <w:tblStyle w:val="afff7"/>
         <w:tblW w:w="8595" w:type="dxa"/>
         <w:tblInd w:w="312" w:type="dxa"/>
         <w:tblLayout w:type="fixed"/>
@@ -3203,6 +3135,7 @@
                 <w:sz w:val="22"/>
                 <w:szCs w:val="22"/>
               </w:rPr>
+              <w:lastRenderedPageBreak/>
               <w:t>Темы кодов для интервьюера, не зачитывать</w:t>
             </w:r>
           </w:p>
@@ -8781,7 +8714,7 @@
     </w:p>
     <w:tbl>
       <w:tblPr>
-        <w:tblStyle w:val="afffff4"/>
+        <w:tblStyle w:val="afff8"/>
         <w:tblW w:w="8595" w:type="dxa"/>
         <w:tblInd w:w="306" w:type="dxa"/>
         <w:tblBorders>
@@ -10235,6 +10168,7 @@
                 <w:sz w:val="22"/>
                 <w:szCs w:val="22"/>
               </w:rPr>
+              <w:lastRenderedPageBreak/>
               <w:t>J</w:t>
             </w:r>
           </w:p>
@@ -10768,7 +10702,7 @@
     </w:p>
     <w:tbl>
       <w:tblPr>
-        <w:tblStyle w:val="afffff5"/>
+        <w:tblStyle w:val="afff9"/>
         <w:tblW w:w="9015" w:type="dxa"/>
         <w:tblInd w:w="-115" w:type="dxa"/>
         <w:tblBorders>
@@ -10901,8 +10835,6 @@
                 <w:szCs w:val="22"/>
               </w:rPr>
             </w:pPr>
-            <w:bookmarkStart w:id="0" w:name="_GoBack"/>
-            <w:bookmarkEnd w:id="0"/>
             <w:r>
               <w:rPr>
                 <w:rFonts w:ascii="Calibri" w:eastAsia="Calibri" w:hAnsi="Calibri" w:cs="Calibri"/>
@@ -11288,7 +11220,6 @@
                 <w:sz w:val="22"/>
                 <w:szCs w:val="22"/>
               </w:rPr>
-              <w:lastRenderedPageBreak/>
               <w:t>B</w:t>
             </w:r>
           </w:p>
@@ -12645,6 +12576,7 @@
           <w:b/>
           <w:color w:val="000000"/>
         </w:rPr>
+        <w:lastRenderedPageBreak/>
         <w:t>BASE: ЗАДАТЬ ВСЕМ</w:t>
       </w:r>
       <w:r>
@@ -12836,27 +12768,7 @@
           <w:sz w:val="22"/>
           <w:szCs w:val="22"/>
         </w:rPr>
-        <w:t xml:space="preserve">Какие из перечисленных ниже </w:t>
-      </w:r>
-      <w:proofErr w:type="spellStart"/>
-      <w:r>
-        <w:rPr>
-          <w:rFonts w:ascii="Calibri" w:eastAsia="Calibri" w:hAnsi="Calibri" w:cs="Calibri"/>
-          <w:color w:val="595959"/>
-          <w:sz w:val="22"/>
-          <w:szCs w:val="22"/>
-        </w:rPr>
-        <w:t>медиаплатформ</w:t>
-      </w:r>
-      <w:proofErr w:type="spellEnd"/>
-      <w:r>
-        <w:rPr>
-          <w:rFonts w:ascii="Calibri" w:eastAsia="Calibri" w:hAnsi="Calibri" w:cs="Calibri"/>
-          <w:color w:val="595959"/>
-          <w:sz w:val="22"/>
-          <w:szCs w:val="22"/>
-        </w:rPr>
-        <w:t xml:space="preserve"> Вы используете хотя бы раз в неделю? </w:t>
+        <w:t xml:space="preserve">Какие из перечисленных ниже медиаплатформ Вы используете хотя бы раз в неделю? </w:t>
       </w:r>
     </w:p>
     <w:p>
@@ -12892,7 +12804,7 @@
     </w:p>
     <w:tbl>
       <w:tblPr>
-        <w:tblStyle w:val="afffff6"/>
+        <w:tblStyle w:val="afffa"/>
         <w:tblW w:w="5160" w:type="dxa"/>
         <w:tblInd w:w="312" w:type="dxa"/>
         <w:tblBorders>
@@ -13249,7 +13161,6 @@
                 <w:sz w:val="22"/>
                 <w:szCs w:val="22"/>
               </w:rPr>
-              <w:lastRenderedPageBreak/>
               <w:t>Печатные издания (включая газеты или журналы)</w:t>
             </w:r>
           </w:p>
@@ -13335,67 +13246,7 @@
                 <w:sz w:val="22"/>
                 <w:szCs w:val="22"/>
               </w:rPr>
-              <w:t xml:space="preserve">Агрегаторы новостей (например, </w:t>
-            </w:r>
-            <w:proofErr w:type="spellStart"/>
-            <w:r>
-              <w:rPr>
-                <w:rFonts w:ascii="Calibri" w:eastAsia="Calibri" w:hAnsi="Calibri" w:cs="Calibri"/>
-                <w:color w:val="595959"/>
-                <w:sz w:val="22"/>
-                <w:szCs w:val="22"/>
-              </w:rPr>
-              <w:t>Google</w:t>
-            </w:r>
-            <w:proofErr w:type="spellEnd"/>
-            <w:r>
-              <w:rPr>
-                <w:rFonts w:ascii="Calibri" w:eastAsia="Calibri" w:hAnsi="Calibri" w:cs="Calibri"/>
-                <w:color w:val="595959"/>
-                <w:sz w:val="22"/>
-                <w:szCs w:val="22"/>
-              </w:rPr>
-              <w:t xml:space="preserve"> Новости, </w:t>
-            </w:r>
-            <w:proofErr w:type="spellStart"/>
-            <w:r>
-              <w:rPr>
-                <w:rFonts w:ascii="Calibri" w:eastAsia="Calibri" w:hAnsi="Calibri" w:cs="Calibri"/>
-                <w:color w:val="595959"/>
-                <w:sz w:val="22"/>
-                <w:szCs w:val="22"/>
-              </w:rPr>
-              <w:t>Apple</w:t>
-            </w:r>
-            <w:proofErr w:type="spellEnd"/>
-            <w:r>
-              <w:rPr>
-                <w:rFonts w:ascii="Calibri" w:eastAsia="Calibri" w:hAnsi="Calibri" w:cs="Calibri"/>
-                <w:color w:val="595959"/>
-                <w:sz w:val="22"/>
-                <w:szCs w:val="22"/>
-              </w:rPr>
-              <w:t xml:space="preserve"> Новости, </w:t>
-            </w:r>
-            <w:proofErr w:type="spellStart"/>
-            <w:r>
-              <w:rPr>
-                <w:rFonts w:ascii="Calibri" w:eastAsia="Calibri" w:hAnsi="Calibri" w:cs="Calibri"/>
-                <w:color w:val="595959"/>
-                <w:sz w:val="22"/>
-                <w:szCs w:val="22"/>
-              </w:rPr>
-              <w:t>Yandex</w:t>
-            </w:r>
-            <w:proofErr w:type="spellEnd"/>
-            <w:r>
-              <w:rPr>
-                <w:rFonts w:ascii="Calibri" w:eastAsia="Calibri" w:hAnsi="Calibri" w:cs="Calibri"/>
-                <w:color w:val="595959"/>
-                <w:sz w:val="22"/>
-                <w:szCs w:val="22"/>
-              </w:rPr>
-              <w:t xml:space="preserve"> Новости)</w:t>
+              <w:t>Агрегаторы новостей (например, Google Новости, Apple Новости, Yandex Новости)</w:t>
             </w:r>
           </w:p>
         </w:tc>
@@ -13471,27 +13322,7 @@
                 <w:sz w:val="22"/>
                 <w:szCs w:val="22"/>
               </w:rPr>
-              <w:t>Рассылка новостей по электронной почте (e-</w:t>
-            </w:r>
-            <w:proofErr w:type="spellStart"/>
-            <w:r>
-              <w:rPr>
-                <w:rFonts w:ascii="Calibri" w:eastAsia="Calibri" w:hAnsi="Calibri" w:cs="Calibri"/>
-                <w:color w:val="595959"/>
-                <w:sz w:val="22"/>
-                <w:szCs w:val="22"/>
-              </w:rPr>
-              <w:t>mail</w:t>
-            </w:r>
-            <w:proofErr w:type="spellEnd"/>
-            <w:r>
-              <w:rPr>
-                <w:rFonts w:ascii="Calibri" w:eastAsia="Calibri" w:hAnsi="Calibri" w:cs="Calibri"/>
-                <w:color w:val="595959"/>
-                <w:sz w:val="22"/>
-                <w:szCs w:val="22"/>
-              </w:rPr>
-              <w:t>)</w:t>
+              <w:t>Рассылка новостей по электронной почте (e-mail)</w:t>
             </w:r>
           </w:p>
         </w:tc>
@@ -13641,6 +13472,7 @@
                 <w:tag w:val="goog_rdk_11"/>
                 <w:id w:val="1675991782"/>
               </w:sdtPr>
+              <w:sdtEndPr/>
               <w:sdtContent/>
             </w:sdt>
             <w:sdt>
@@ -13648,6 +13480,7 @@
                 <w:tag w:val="goog_rdk_12"/>
                 <w:id w:val="-1048452843"/>
               </w:sdtPr>
+              <w:sdtEndPr/>
               <w:sdtContent/>
             </w:sdt>
             <w:r>
@@ -14149,6 +13982,7 @@
           <w:sz w:val="22"/>
           <w:szCs w:val="22"/>
         </w:rPr>
+        <w:lastRenderedPageBreak/>
         <w:t>Пожалуйста, выберите все возможные варианты.</w:t>
       </w:r>
     </w:p>
@@ -14164,7 +13998,7 @@
     </w:p>
     <w:tbl>
       <w:tblPr>
-        <w:tblStyle w:val="afffff7"/>
+        <w:tblStyle w:val="afffb"/>
         <w:tblW w:w="5100" w:type="dxa"/>
         <w:tblInd w:w="312" w:type="dxa"/>
         <w:tblBorders>
@@ -14210,25 +14044,14 @@
                 <w:szCs w:val="22"/>
               </w:rPr>
             </w:pPr>
-            <w:proofErr w:type="spellStart"/>
-            <w:r>
-              <w:rPr>
-                <w:rFonts w:ascii="Calibri" w:eastAsia="Calibri" w:hAnsi="Calibri" w:cs="Calibri"/>
-                <w:color w:val="595959"/>
-                <w:sz w:val="22"/>
-                <w:szCs w:val="22"/>
-              </w:rPr>
-              <w:t>Yandex</w:t>
-            </w:r>
-            <w:proofErr w:type="spellEnd"/>
-            <w:r>
-              <w:rPr>
-                <w:rFonts w:ascii="Calibri" w:eastAsia="Calibri" w:hAnsi="Calibri" w:cs="Calibri"/>
-                <w:color w:val="595959"/>
-                <w:sz w:val="22"/>
-                <w:szCs w:val="22"/>
-              </w:rPr>
-              <w:t xml:space="preserve"> Новости</w:t>
+            <w:r>
+              <w:rPr>
+                <w:rFonts w:ascii="Calibri" w:eastAsia="Calibri" w:hAnsi="Calibri" w:cs="Calibri"/>
+                <w:color w:val="595959"/>
+                <w:sz w:val="22"/>
+                <w:szCs w:val="22"/>
+              </w:rPr>
+              <w:t>Yandex Новости</w:t>
             </w:r>
           </w:p>
         </w:tc>
@@ -14297,25 +14120,14 @@
                 <w:szCs w:val="22"/>
               </w:rPr>
             </w:pPr>
-            <w:proofErr w:type="spellStart"/>
-            <w:r>
-              <w:rPr>
-                <w:rFonts w:ascii="Calibri" w:eastAsia="Calibri" w:hAnsi="Calibri" w:cs="Calibri"/>
-                <w:color w:val="595959"/>
-                <w:sz w:val="22"/>
-                <w:szCs w:val="22"/>
-              </w:rPr>
-              <w:t>Apple</w:t>
-            </w:r>
-            <w:proofErr w:type="spellEnd"/>
-            <w:r>
-              <w:rPr>
-                <w:rFonts w:ascii="Calibri" w:eastAsia="Calibri" w:hAnsi="Calibri" w:cs="Calibri"/>
-                <w:color w:val="595959"/>
-                <w:sz w:val="22"/>
-                <w:szCs w:val="22"/>
-              </w:rPr>
-              <w:t xml:space="preserve"> Новости</w:t>
+            <w:r>
+              <w:rPr>
+                <w:rFonts w:ascii="Calibri" w:eastAsia="Calibri" w:hAnsi="Calibri" w:cs="Calibri"/>
+                <w:color w:val="595959"/>
+                <w:sz w:val="22"/>
+                <w:szCs w:val="22"/>
+              </w:rPr>
+              <w:t>Apple Новости</w:t>
             </w:r>
           </w:p>
         </w:tc>
@@ -14384,25 +14196,14 @@
                 <w:szCs w:val="22"/>
               </w:rPr>
             </w:pPr>
-            <w:proofErr w:type="spellStart"/>
-            <w:r>
-              <w:rPr>
-                <w:rFonts w:ascii="Calibri" w:eastAsia="Calibri" w:hAnsi="Calibri" w:cs="Calibri"/>
-                <w:color w:val="595959"/>
-                <w:sz w:val="22"/>
-                <w:szCs w:val="22"/>
-              </w:rPr>
-              <w:t>Google</w:t>
-            </w:r>
-            <w:proofErr w:type="spellEnd"/>
-            <w:r>
-              <w:rPr>
-                <w:rFonts w:ascii="Calibri" w:eastAsia="Calibri" w:hAnsi="Calibri" w:cs="Calibri"/>
-                <w:color w:val="595959"/>
-                <w:sz w:val="22"/>
-                <w:szCs w:val="22"/>
-              </w:rPr>
-              <w:t xml:space="preserve"> Новости</w:t>
+            <w:r>
+              <w:rPr>
+                <w:rFonts w:ascii="Calibri" w:eastAsia="Calibri" w:hAnsi="Calibri" w:cs="Calibri"/>
+                <w:color w:val="595959"/>
+                <w:sz w:val="22"/>
+                <w:szCs w:val="22"/>
+              </w:rPr>
+              <w:t>Google Новости</w:t>
             </w:r>
           </w:p>
         </w:tc>
@@ -14471,45 +14272,14 @@
                 <w:szCs w:val="22"/>
               </w:rPr>
             </w:pPr>
-            <w:proofErr w:type="spellStart"/>
-            <w:r>
-              <w:rPr>
-                <w:rFonts w:ascii="Calibri" w:eastAsia="Calibri" w:hAnsi="Calibri" w:cs="Calibri"/>
-                <w:color w:val="595959"/>
-                <w:sz w:val="22"/>
-                <w:szCs w:val="22"/>
-              </w:rPr>
-              <w:t>Mail</w:t>
-            </w:r>
-            <w:proofErr w:type="spellEnd"/>
-            <w:r>
-              <w:rPr>
-                <w:rFonts w:ascii="Calibri" w:eastAsia="Calibri" w:hAnsi="Calibri" w:cs="Calibri"/>
-                <w:color w:val="595959"/>
-                <w:sz w:val="22"/>
-                <w:szCs w:val="22"/>
-              </w:rPr>
-              <w:t xml:space="preserve"> </w:t>
-            </w:r>
-            <w:proofErr w:type="spellStart"/>
-            <w:r>
-              <w:rPr>
-                <w:rFonts w:ascii="Calibri" w:eastAsia="Calibri" w:hAnsi="Calibri" w:cs="Calibri"/>
-                <w:color w:val="595959"/>
-                <w:sz w:val="22"/>
-                <w:szCs w:val="22"/>
-              </w:rPr>
-              <w:t>Ru</w:t>
-            </w:r>
-            <w:proofErr w:type="spellEnd"/>
-            <w:r>
-              <w:rPr>
-                <w:rFonts w:ascii="Calibri" w:eastAsia="Calibri" w:hAnsi="Calibri" w:cs="Calibri"/>
-                <w:color w:val="595959"/>
-                <w:sz w:val="22"/>
-                <w:szCs w:val="22"/>
-              </w:rPr>
-              <w:t xml:space="preserve"> Новости</w:t>
+            <w:r>
+              <w:rPr>
+                <w:rFonts w:ascii="Calibri" w:eastAsia="Calibri" w:hAnsi="Calibri" w:cs="Calibri"/>
+                <w:color w:val="595959"/>
+                <w:sz w:val="22"/>
+                <w:szCs w:val="22"/>
+              </w:rPr>
+              <w:t>Mail Ru Новости</w:t>
             </w:r>
           </w:p>
         </w:tc>
@@ -15045,7 +14815,6 @@
           <w:sz w:val="22"/>
           <w:szCs w:val="22"/>
         </w:rPr>
-        <w:lastRenderedPageBreak/>
         <w:t xml:space="preserve">Пожалуйста, укажите конкретные сайты, телеканалы, радиостанции, блоги или страницы в социальных сетях или группах. </w:t>
       </w:r>
       <w:r>
@@ -15089,7 +14858,7 @@
     </w:p>
     <w:tbl>
       <w:tblPr>
-        <w:tblStyle w:val="afffff8"/>
+        <w:tblStyle w:val="afffc"/>
         <w:tblW w:w="5100" w:type="dxa"/>
         <w:tblInd w:w="312" w:type="dxa"/>
         <w:tblLayout w:type="fixed"/>
@@ -15632,6 +15401,7 @@
           <w:b/>
           <w:color w:val="000000"/>
         </w:rPr>
+        <w:lastRenderedPageBreak/>
         <w:t>BASE: ЗАДАТЬ ВСЕМ, КТО ЕЖЕНЕДЕЛЬНО ПОЛЬЗУЕТСЯ СОЦИАЛЬНЫМИ СЕТЯМИ ИЛИ ПРИЛОЖЕНИЯМИ ДЛЯ ОБМЕНА СООБЩЕНИЯМИ (КОД 8 ИЛИ 9 В ВОПРОСЕ Q5)</w:t>
       </w:r>
     </w:p>
@@ -15746,7 +15516,7 @@
     </w:p>
     <w:tbl>
       <w:tblPr>
-        <w:tblStyle w:val="afffff9"/>
+        <w:tblStyle w:val="afffd"/>
         <w:tblW w:w="5100" w:type="dxa"/>
         <w:tblInd w:w="312" w:type="dxa"/>
         <w:tblLayout w:type="fixed"/>
@@ -15784,7 +15554,6 @@
                 <w:szCs w:val="22"/>
               </w:rPr>
             </w:pPr>
-            <w:proofErr w:type="spellStart"/>
             <w:r>
               <w:rPr>
                 <w:rFonts w:ascii="Calibri" w:eastAsia="Calibri" w:hAnsi="Calibri" w:cs="Calibri"/>
@@ -15794,12 +15563,12 @@
               </w:rPr>
               <w:t>Facebook</w:t>
             </w:r>
-            <w:proofErr w:type="spellEnd"/>
             <w:sdt>
               <w:sdtPr>
                 <w:tag w:val="goog_rdk_15"/>
                 <w:id w:val="2082169391"/>
               </w:sdtPr>
+              <w:sdtEndPr/>
               <w:sdtContent/>
             </w:sdt>
             <w:sdt>
@@ -15807,6 +15576,7 @@
                 <w:tag w:val="goog_rdk_16"/>
                 <w:id w:val="64071656"/>
               </w:sdtPr>
+              <w:sdtEndPr/>
               <w:sdtContent/>
             </w:sdt>
             <w:r>
@@ -15919,19 +15689,8 @@
                 <w:sz w:val="22"/>
                 <w:szCs w:val="22"/>
               </w:rPr>
-              <w:t xml:space="preserve">Мессенджер </w:t>
-            </w:r>
-            <w:proofErr w:type="spellStart"/>
-            <w:r>
-              <w:rPr>
-                <w:rFonts w:ascii="Calibri" w:eastAsia="Calibri" w:hAnsi="Calibri" w:cs="Calibri"/>
-                <w:color w:val="595959"/>
-                <w:sz w:val="22"/>
-                <w:szCs w:val="22"/>
-              </w:rPr>
-              <w:t>Facebook</w:t>
-            </w:r>
-            <w:proofErr w:type="spellEnd"/>
+              <w:t>Мессенджер Facebook</w:t>
+            </w:r>
           </w:p>
         </w:tc>
         <w:tc>
@@ -16006,27 +15765,7 @@
                 <w:sz w:val="22"/>
                 <w:szCs w:val="22"/>
               </w:rPr>
-              <w:t>X (</w:t>
-            </w:r>
-            <w:proofErr w:type="spellStart"/>
-            <w:r>
-              <w:rPr>
-                <w:rFonts w:ascii="Calibri" w:eastAsia="Calibri" w:hAnsi="Calibri" w:cs="Calibri"/>
-                <w:color w:val="595959"/>
-                <w:sz w:val="22"/>
-                <w:szCs w:val="22"/>
-              </w:rPr>
-              <w:t>Twitter</w:t>
-            </w:r>
-            <w:proofErr w:type="spellEnd"/>
-            <w:r>
-              <w:rPr>
-                <w:rFonts w:ascii="Calibri" w:eastAsia="Calibri" w:hAnsi="Calibri" w:cs="Calibri"/>
-                <w:color w:val="595959"/>
-                <w:sz w:val="22"/>
-                <w:szCs w:val="22"/>
-              </w:rPr>
-              <w:t>)</w:t>
+              <w:t>X (Twitter)</w:t>
             </w:r>
           </w:p>
         </w:tc>
@@ -16095,7 +15834,6 @@
                 <w:szCs w:val="22"/>
               </w:rPr>
             </w:pPr>
-            <w:proofErr w:type="spellStart"/>
             <w:r>
               <w:rPr>
                 <w:rFonts w:ascii="Calibri" w:eastAsia="Calibri" w:hAnsi="Calibri" w:cs="Calibri"/>
@@ -16105,7 +15843,6 @@
               </w:rPr>
               <w:t>Instagram</w:t>
             </w:r>
-            <w:proofErr w:type="spellEnd"/>
           </w:p>
         </w:tc>
         <w:tc>
@@ -16173,7 +15910,6 @@
                 <w:szCs w:val="22"/>
               </w:rPr>
             </w:pPr>
-            <w:proofErr w:type="spellStart"/>
             <w:r>
               <w:rPr>
                 <w:rFonts w:ascii="Calibri" w:eastAsia="Calibri" w:hAnsi="Calibri" w:cs="Calibri"/>
@@ -16183,7 +15919,6 @@
               </w:rPr>
               <w:t>TikTok</w:t>
             </w:r>
-            <w:proofErr w:type="spellEnd"/>
           </w:p>
         </w:tc>
         <w:tc>
@@ -16251,7 +15986,6 @@
                 <w:szCs w:val="22"/>
               </w:rPr>
             </w:pPr>
-            <w:proofErr w:type="spellStart"/>
             <w:r>
               <w:rPr>
                 <w:rFonts w:ascii="Calibri" w:eastAsia="Calibri" w:hAnsi="Calibri" w:cs="Calibri"/>
@@ -16261,7 +15995,6 @@
               </w:rPr>
               <w:t>YouTube</w:t>
             </w:r>
-            <w:proofErr w:type="spellEnd"/>
           </w:p>
         </w:tc>
         <w:tc>
@@ -16329,7 +16062,6 @@
                 <w:szCs w:val="22"/>
               </w:rPr>
             </w:pPr>
-            <w:proofErr w:type="spellStart"/>
             <w:r>
               <w:rPr>
                 <w:rFonts w:ascii="Calibri" w:eastAsia="Calibri" w:hAnsi="Calibri" w:cs="Calibri"/>
@@ -16339,7 +16071,6 @@
               </w:rPr>
               <w:t>Telegram</w:t>
             </w:r>
-            <w:proofErr w:type="spellEnd"/>
           </w:p>
         </w:tc>
         <w:tc>
@@ -16559,7 +16290,6 @@
                 <w:szCs w:val="22"/>
               </w:rPr>
             </w:pPr>
-            <w:proofErr w:type="spellStart"/>
             <w:r>
               <w:rPr>
                 <w:rFonts w:ascii="Calibri" w:eastAsia="Calibri" w:hAnsi="Calibri" w:cs="Calibri"/>
@@ -16569,7 +16299,6 @@
               </w:rPr>
               <w:t>Whatsapp</w:t>
             </w:r>
-            <w:proofErr w:type="spellEnd"/>
           </w:p>
         </w:tc>
         <w:tc>
@@ -16637,7 +16366,6 @@
                 <w:szCs w:val="22"/>
               </w:rPr>
             </w:pPr>
-            <w:proofErr w:type="spellStart"/>
             <w:r>
               <w:rPr>
                 <w:rFonts w:ascii="Calibri" w:eastAsia="Calibri" w:hAnsi="Calibri" w:cs="Calibri"/>
@@ -16647,7 +16375,6 @@
               </w:rPr>
               <w:t>Reddit</w:t>
             </w:r>
-            <w:proofErr w:type="spellEnd"/>
           </w:p>
         </w:tc>
         <w:tc>
@@ -16715,7 +16442,6 @@
                 <w:szCs w:val="22"/>
               </w:rPr>
             </w:pPr>
-            <w:proofErr w:type="spellStart"/>
             <w:r>
               <w:rPr>
                 <w:rFonts w:ascii="Calibri" w:eastAsia="Calibri" w:hAnsi="Calibri" w:cs="Calibri"/>
@@ -16725,7 +16451,6 @@
               </w:rPr>
               <w:t>Discord</w:t>
             </w:r>
-            <w:proofErr w:type="spellEnd"/>
           </w:p>
         </w:tc>
         <w:tc>
@@ -16793,7 +16518,6 @@
                 <w:szCs w:val="22"/>
               </w:rPr>
             </w:pPr>
-            <w:proofErr w:type="spellStart"/>
             <w:r>
               <w:rPr>
                 <w:rFonts w:ascii="Calibri" w:eastAsia="Calibri" w:hAnsi="Calibri" w:cs="Calibri"/>
@@ -16803,7 +16527,6 @@
               </w:rPr>
               <w:t>Pinterest</w:t>
             </w:r>
-            <w:proofErr w:type="spellEnd"/>
           </w:p>
         </w:tc>
         <w:tc>
@@ -17275,6 +16998,7 @@
           <w:sz w:val="22"/>
           <w:szCs w:val="22"/>
         </w:rPr>
+        <w:lastRenderedPageBreak/>
         <w:t xml:space="preserve">По шкале от 1 до 5, </w:t>
       </w:r>
       <w:sdt>
@@ -17282,6 +17006,7 @@
           <w:tag w:val="goog_rdk_17"/>
           <w:id w:val="288089645"/>
         </w:sdtPr>
+        <w:sdtEndPr/>
         <w:sdtContent/>
       </w:sdt>
       <w:sdt>
@@ -17289,6 +17014,7 @@
           <w:tag w:val="goog_rdk_18"/>
           <w:id w:val="-1166624639"/>
         </w:sdtPr>
+        <w:sdtEndPr/>
         <w:sdtContent/>
       </w:sdt>
       <w:r>
@@ -17359,6 +17085,7 @@
           <w:tag w:val="goog_rdk_20"/>
           <w:id w:val="-1332220132"/>
         </w:sdtPr>
+        <w:sdtEndPr/>
         <w:sdtContent/>
       </w:sdt>
       <w:r>
@@ -17381,7 +17108,6 @@
           <w:color w:val="747474"/>
           <w:sz w:val="22"/>
           <w:szCs w:val="22"/>
-          <w:lang w:val="en-US"/>
         </w:rPr>
       </w:pPr>
       <w:r>
@@ -17397,7 +17123,7 @@
     <w:p/>
     <w:tbl>
       <w:tblPr>
-        <w:tblStyle w:val="afffffa"/>
+        <w:tblStyle w:val="afffe"/>
         <w:tblW w:w="9834" w:type="dxa"/>
         <w:tblInd w:w="-108" w:type="dxa"/>
         <w:tblBorders>
@@ -17506,6 +17232,7 @@
                 <w:tag w:val="goog_rdk_21"/>
                 <w:id w:val="1145162343"/>
               </w:sdtPr>
+              <w:sdtEndPr/>
               <w:sdtContent/>
             </w:sdt>
             <w:sdt>
@@ -17513,6 +17240,7 @@
                 <w:tag w:val="goog_rdk_22"/>
                 <w:id w:val="884606778"/>
               </w:sdtPr>
+              <w:sdtEndPr/>
               <w:sdtContent/>
             </w:sdt>
             <w:r>
@@ -17762,17 +17490,7 @@
                 <w:sz w:val="22"/>
                 <w:szCs w:val="22"/>
               </w:rPr>
-              <w:t xml:space="preserve">Отказ от </w:t>
-            </w:r>
-            <w:proofErr w:type="gramStart"/>
-            <w:r>
-              <w:rPr>
-                <w:rFonts w:ascii="Calibri" w:eastAsia="Calibri" w:hAnsi="Calibri" w:cs="Calibri"/>
-                <w:color w:val="000000"/>
-                <w:sz w:val="22"/>
-                <w:szCs w:val="22"/>
-              </w:rPr>
-              <w:t xml:space="preserve">ответа  </w:t>
+              <w:t xml:space="preserve">Отказ от ответа  </w:t>
             </w:r>
             <w:r>
               <w:rPr>
@@ -17781,17 +17499,7 @@
                 <w:sz w:val="22"/>
                 <w:szCs w:val="22"/>
               </w:rPr>
-              <w:t>[</w:t>
-            </w:r>
-            <w:proofErr w:type="gramEnd"/>
-            <w:r>
-              <w:rPr>
-                <w:rFonts w:ascii="Calibri" w:eastAsia="Calibri" w:hAnsi="Calibri" w:cs="Calibri"/>
-                <w:color w:val="0070C0"/>
-                <w:sz w:val="22"/>
-                <w:szCs w:val="22"/>
-              </w:rPr>
-              <w:t>не зачитывать]</w:t>
+              <w:t>[не зачитывать]</w:t>
             </w:r>
           </w:p>
         </w:tc>
@@ -17857,6 +17565,7 @@
                 <w:tag w:val="goog_rdk_23"/>
                 <w:id w:val="-1119685686"/>
               </w:sdtPr>
+              <w:sdtEndPr/>
               <w:sdtContent/>
             </w:sdt>
             <w:r>
@@ -19288,7 +18997,6 @@
               </w:rPr>
               <w:t xml:space="preserve"> Моя этническая принадлежность </w:t>
             </w:r>
-            <w:proofErr w:type="spellStart"/>
             <w:r>
               <w:rPr>
                 <w:rFonts w:ascii="Calibri" w:eastAsia="Calibri" w:hAnsi="Calibri" w:cs="Calibri"/>
@@ -19297,18 +19005,7 @@
                 <w:szCs w:val="22"/>
                 <w:highlight w:val="magenta"/>
               </w:rPr>
-              <w:t>Принадлежность</w:t>
-            </w:r>
-            <w:proofErr w:type="spellEnd"/>
-            <w:r>
-              <w:rPr>
-                <w:rFonts w:ascii="Calibri" w:eastAsia="Calibri" w:hAnsi="Calibri" w:cs="Calibri"/>
-                <w:color w:val="595959"/>
-                <w:sz w:val="22"/>
-                <w:szCs w:val="22"/>
-                <w:highlight w:val="magenta"/>
-              </w:rPr>
-              <w:t xml:space="preserve"> к моей этнической группе</w:t>
+              <w:t>Принадлежность к моей этнической группе</w:t>
             </w:r>
           </w:p>
         </w:tc>
@@ -20589,7 +20286,6 @@
                 <w:sz w:val="22"/>
                 <w:szCs w:val="22"/>
               </w:rPr>
-              <w:lastRenderedPageBreak/>
               <w:t>I</w:t>
             </w:r>
           </w:p>
@@ -20645,29 +20341,7 @@
                 <w:szCs w:val="22"/>
                 <w:highlight w:val="red"/>
               </w:rPr>
-              <w:t xml:space="preserve">[Задайте </w:t>
-            </w:r>
-            <w:proofErr w:type="gramStart"/>
-            <w:r>
-              <w:rPr>
-                <w:rFonts w:ascii="Calibri" w:eastAsia="Calibri" w:hAnsi="Calibri" w:cs="Calibri"/>
-                <w:color w:val="0070C0"/>
-                <w:sz w:val="22"/>
-                <w:szCs w:val="22"/>
-                <w:highlight w:val="red"/>
-              </w:rPr>
-              <w:t>вопрос  тем</w:t>
-            </w:r>
-            <w:proofErr w:type="gramEnd"/>
-            <w:r>
-              <w:rPr>
-                <w:rFonts w:ascii="Calibri" w:eastAsia="Calibri" w:hAnsi="Calibri" w:cs="Calibri"/>
-                <w:color w:val="0070C0"/>
-                <w:sz w:val="22"/>
-                <w:szCs w:val="22"/>
-                <w:highlight w:val="red"/>
-              </w:rPr>
-              <w:t>, кто использует СМИ на русском языке в вопросе Q4]</w:t>
+              <w:t>[Задайте вопрос  тем, кто использует СМИ на русском языке в вопросе Q4]</w:t>
             </w:r>
           </w:p>
         </w:tc>
@@ -21110,6 +20784,7 @@
           <w:rFonts w:ascii="Helvetica Neue" w:eastAsia="Helvetica Neue" w:hAnsi="Helvetica Neue" w:cs="Helvetica Neue"/>
           <w:color w:val="767171"/>
         </w:rPr>
+        <w:lastRenderedPageBreak/>
         <w:t>СМОТРИТЕ ТАБЛИЦУ EXCEL ДЛЯ ВАРИАНТОВ ОТВЕТОВ</w:t>
       </w:r>
     </w:p>
@@ -21321,7 +20996,7 @@
     </w:p>
     <w:tbl>
       <w:tblPr>
-        <w:tblStyle w:val="afffffb"/>
+        <w:tblStyle w:val="affff"/>
         <w:tblW w:w="9015" w:type="dxa"/>
         <w:tblInd w:w="-108" w:type="dxa"/>
         <w:tblBorders>
@@ -21901,6 +21576,7 @@
                 <w:tag w:val="goog_rdk_24"/>
                 <w:id w:val="2099900644"/>
               </w:sdtPr>
+              <w:sdtEndPr/>
               <w:sdtContent/>
             </w:sdt>
             <w:sdt>
@@ -21908,6 +21584,7 @@
                 <w:tag w:val="goog_rdk_25"/>
                 <w:id w:val="-973290699"/>
               </w:sdtPr>
+              <w:sdtEndPr/>
               <w:sdtContent/>
             </w:sdt>
             <w:r>
@@ -22586,6 +22263,7 @@
                 <w:tag w:val="goog_rdk_26"/>
                 <w:id w:val="-473529910"/>
               </w:sdtPr>
+              <w:sdtEndPr/>
               <w:sdtContent/>
             </w:sdt>
             <w:sdt>
@@ -22593,6 +22271,7 @@
                 <w:tag w:val="goog_rdk_27"/>
                 <w:id w:val="-1953853660"/>
               </w:sdtPr>
+              <w:sdtEndPr/>
               <w:sdtContent/>
             </w:sdt>
             <w:r>
@@ -22896,7 +22575,6 @@
           <w:b/>
           <w:color w:val="000000"/>
         </w:rPr>
-        <w:lastRenderedPageBreak/>
         <w:t xml:space="preserve">BASE: ЗАДАТЬ ВСЕМ </w:t>
       </w:r>
       <w:r>
@@ -22988,7 +22666,6 @@
         </w:rPr>
         <w:t>По шкале от 1 до 5</w:t>
       </w:r>
-      <w:proofErr w:type="gramStart"/>
       <w:r>
         <w:rPr>
           <w:rFonts w:ascii="Calibri" w:eastAsia="Calibri" w:hAnsi="Calibri" w:cs="Calibri"/>
@@ -23006,18 +22683,7 @@
           <w:szCs w:val="22"/>
           <w:highlight w:val="cyan"/>
         </w:rPr>
-        <w:t>Если</w:t>
-      </w:r>
-      <w:proofErr w:type="gramEnd"/>
-      <w:r>
-        <w:rPr>
-          <w:rFonts w:ascii="Calibri" w:eastAsia="Calibri" w:hAnsi="Calibri" w:cs="Calibri"/>
-          <w:color w:val="000000"/>
-          <w:sz w:val="22"/>
-          <w:szCs w:val="22"/>
-          <w:highlight w:val="cyan"/>
-        </w:rPr>
-        <w:t xml:space="preserve"> 1 означает "категорически не согласен", а 5 - " полностью согласен",</w:t>
+        <w:t>Если 1 означает "категорически не согласен", а 5 - " полностью согласен",</w:t>
       </w:r>
       <w:r>
         <w:rPr>
@@ -23069,7 +22735,7 @@
     </w:p>
     <w:tbl>
       <w:tblPr>
-        <w:tblStyle w:val="afffffc"/>
+        <w:tblStyle w:val="affff0"/>
         <w:tblW w:w="9014" w:type="dxa"/>
         <w:tblInd w:w="-108" w:type="dxa"/>
         <w:tblBorders>
@@ -23213,6 +22879,7 @@
                 <w:sz w:val="22"/>
                 <w:szCs w:val="22"/>
               </w:rPr>
+              <w:lastRenderedPageBreak/>
               <w:t>Категорически не согласен</w:t>
             </w:r>
           </w:p>
@@ -23249,6 +22916,7 @@
                 <w:sz w:val="22"/>
                 <w:szCs w:val="22"/>
               </w:rPr>
+              <w:lastRenderedPageBreak/>
               <w:t xml:space="preserve"> </w:t>
             </w:r>
           </w:p>
@@ -23437,6 +23105,7 @@
                 <w:sz w:val="22"/>
                 <w:szCs w:val="22"/>
               </w:rPr>
+              <w:lastRenderedPageBreak/>
               <w:t>Полностью согласен</w:t>
             </w:r>
           </w:p>
@@ -23473,7 +23142,18 @@
                 <w:sz w:val="22"/>
                 <w:szCs w:val="22"/>
               </w:rPr>
-              <w:t xml:space="preserve">(98) Отказ от ответа </w:t>
+              <w:lastRenderedPageBreak/>
+              <w:t xml:space="preserve">(98) Отказ от </w:t>
+            </w:r>
+            <w:r>
+              <w:rPr>
+                <w:rFonts w:ascii="Calibri" w:eastAsia="Calibri" w:hAnsi="Calibri" w:cs="Calibri"/>
+                <w:color w:val="595959"/>
+                <w:sz w:val="22"/>
+                <w:szCs w:val="22"/>
+              </w:rPr>
+              <w:lastRenderedPageBreak/>
+              <w:t xml:space="preserve">ответа </w:t>
             </w:r>
             <w:r>
               <w:rPr>
@@ -23518,6 +23198,7 @@
                 <w:sz w:val="22"/>
                 <w:szCs w:val="22"/>
               </w:rPr>
+              <w:lastRenderedPageBreak/>
               <w:t>(99)</w:t>
             </w:r>
           </w:p>
@@ -23538,6 +23219,7 @@
                 <w:sz w:val="22"/>
                 <w:szCs w:val="22"/>
               </w:rPr>
+              <w:lastRenderedPageBreak/>
               <w:t>Не знаю</w:t>
             </w:r>
             <w:r>
@@ -23597,6 +23279,7 @@
                 <w:sz w:val="22"/>
                 <w:szCs w:val="22"/>
               </w:rPr>
+              <w:lastRenderedPageBreak/>
               <w:t>A</w:t>
             </w:r>
           </w:p>
@@ -24300,6 +23983,7 @@
                 <w:tag w:val="goog_rdk_28"/>
                 <w:id w:val="1379044015"/>
               </w:sdtPr>
+              <w:sdtEndPr/>
               <w:sdtContent/>
             </w:sdt>
             <w:sdt>
@@ -24307,6 +23991,7 @@
                 <w:tag w:val="goog_rdk_29"/>
                 <w:id w:val="-1219423838"/>
               </w:sdtPr>
+              <w:sdtEndPr/>
               <w:sdtContent/>
             </w:sdt>
             <w:r>
@@ -25371,7 +25056,7 @@
     <w:p/>
     <w:tbl>
       <w:tblPr>
-        <w:tblStyle w:val="afffffd"/>
+        <w:tblStyle w:val="affff1"/>
         <w:tblW w:w="9014" w:type="dxa"/>
         <w:tblInd w:w="-108" w:type="dxa"/>
         <w:tblBorders>
@@ -25546,25 +25231,15 @@
                 <w:sz w:val="22"/>
                 <w:szCs w:val="22"/>
               </w:rPr>
-              <w:t xml:space="preserve">Выбрать только, когда предлагают действительно нейтральную </w:t>
-            </w:r>
-            <w:r>
-              <w:rPr>
-                <w:rFonts w:ascii="Calibri" w:eastAsia="Arial" w:hAnsi="Calibri" w:cs="Calibri"/>
+              <w:t>Выбрать только, когда предлагают действительно нейтральную позицию или говорят “у меня нет мнения”</w:t>
+            </w:r>
+            <w:r>
+              <w:rPr>
+                <w:rFonts w:ascii="Calibri" w:eastAsia="Calibri" w:hAnsi="Calibri" w:cs="Calibri"/>
                 <w:color w:val="000000"/>
                 <w:sz w:val="22"/>
                 <w:szCs w:val="22"/>
               </w:rPr>
-              <w:lastRenderedPageBreak/>
-              <w:t>позицию или говорят “у меня нет мнения”</w:t>
-            </w:r>
-            <w:r>
-              <w:rPr>
-                <w:rFonts w:ascii="Calibri" w:eastAsia="Calibri" w:hAnsi="Calibri" w:cs="Calibri"/>
-                <w:color w:val="000000"/>
-                <w:sz w:val="22"/>
-                <w:szCs w:val="22"/>
-              </w:rPr>
               <w:t xml:space="preserve">.] </w:t>
             </w:r>
             <w:r>
@@ -25652,7 +25327,6 @@
                 <w:sz w:val="22"/>
                 <w:szCs w:val="22"/>
               </w:rPr>
-              <w:lastRenderedPageBreak/>
               <w:t xml:space="preserve">(98) Отказ от ответа </w:t>
             </w:r>
             <w:r>
@@ -25777,6 +25451,7 @@
                 <w:sz w:val="22"/>
                 <w:szCs w:val="22"/>
               </w:rPr>
+              <w:lastRenderedPageBreak/>
               <w:t>A</w:t>
             </w:r>
           </w:p>
@@ -25814,27 +25489,7 @@
                 <w:sz w:val="22"/>
                 <w:szCs w:val="22"/>
               </w:rPr>
-              <w:t xml:space="preserve">Мое местное окружение </w:t>
-            </w:r>
-            <w:proofErr w:type="gramStart"/>
-            <w:r>
-              <w:rPr>
-                <w:rFonts w:ascii="Calibri" w:eastAsia="Calibri" w:hAnsi="Calibri" w:cs="Calibri"/>
-                <w:color w:val="595959"/>
-                <w:sz w:val="22"/>
-                <w:szCs w:val="22"/>
-              </w:rPr>
-              <w:t>- это</w:t>
-            </w:r>
-            <w:proofErr w:type="gramEnd"/>
-            <w:r>
-              <w:rPr>
-                <w:rFonts w:ascii="Calibri" w:eastAsia="Calibri" w:hAnsi="Calibri" w:cs="Calibri"/>
-                <w:color w:val="595959"/>
-                <w:sz w:val="22"/>
-                <w:szCs w:val="22"/>
-              </w:rPr>
-              <w:t xml:space="preserve"> национальное достояние, которое должно быть защищено от экономической эксплуатации</w:t>
+              <w:t>Мое местное окружение - это национальное достояние, которое должно быть защищено от экономической эксплуатации</w:t>
             </w:r>
           </w:p>
         </w:tc>
@@ -27163,8 +26818,8 @@
       </w:pPr>
     </w:p>
     <w:p>
-      <w:bookmarkStart w:id="1" w:name="_heading=h.gjdgxs" w:colFirst="0" w:colLast="0"/>
-      <w:bookmarkEnd w:id="1"/>
+      <w:bookmarkStart w:id="0" w:name="_heading=h.gjdgxs" w:colFirst="0" w:colLast="0"/>
+      <w:bookmarkEnd w:id="0"/>
       <w:r>
         <w:rPr>
           <w:rFonts w:ascii="Helvetica Neue" w:eastAsia="Helvetica Neue" w:hAnsi="Helvetica Neue" w:cs="Helvetica Neue"/>
@@ -27218,28 +26873,7 @@
           <w:sz w:val="22"/>
           <w:szCs w:val="22"/>
         </w:rPr>
-        <w:lastRenderedPageBreak/>
-        <w:t>По шкале от 1 до 10</w:t>
-      </w:r>
-      <w:proofErr w:type="gramStart"/>
-      <w:r>
-        <w:rPr>
-          <w:rFonts w:ascii="Calibri" w:eastAsia="Calibri" w:hAnsi="Calibri" w:cs="Calibri"/>
-          <w:color w:val="000000"/>
-          <w:sz w:val="22"/>
-          <w:szCs w:val="22"/>
-        </w:rPr>
-        <w:t>, Если</w:t>
-      </w:r>
-      <w:proofErr w:type="gramEnd"/>
-      <w:r>
-        <w:rPr>
-          <w:rFonts w:ascii="Calibri" w:eastAsia="Calibri" w:hAnsi="Calibri" w:cs="Calibri"/>
-          <w:color w:val="000000"/>
-          <w:sz w:val="22"/>
-          <w:szCs w:val="22"/>
-        </w:rPr>
-        <w:t xml:space="preserve"> 1 </w:t>
+        <w:t xml:space="preserve">По шкале от 1 до 10, Если 1 </w:t>
       </w:r>
       <w:r>
         <w:rPr>
@@ -27309,7 +26943,7 @@
     </w:p>
     <w:tbl>
       <w:tblPr>
-        <w:tblStyle w:val="afffffe"/>
+        <w:tblStyle w:val="affff2"/>
         <w:tblW w:w="9016" w:type="dxa"/>
         <w:tblInd w:w="-115" w:type="dxa"/>
         <w:tblBorders>
@@ -27375,6 +27009,7 @@
                 <w:tag w:val="goog_rdk_32"/>
                 <w:id w:val="89668280"/>
               </w:sdtPr>
+              <w:sdtEndPr/>
               <w:sdtContent/>
             </w:sdt>
             <w:r>
@@ -27860,8 +27495,8 @@
       <w:pPr>
         <w:spacing w:line="259" w:lineRule="auto"/>
       </w:pPr>
-      <w:bookmarkStart w:id="2" w:name="_heading=h.30j0zll" w:colFirst="0" w:colLast="0"/>
-      <w:bookmarkEnd w:id="2"/>
+      <w:bookmarkStart w:id="1" w:name="_heading=h.30j0zll" w:colFirst="0" w:colLast="0"/>
+      <w:bookmarkEnd w:id="1"/>
       <w:r>
         <w:br/>
       </w:r>
@@ -27882,8 +27517,8 @@
           <w:color w:val="0070C0"/>
         </w:rPr>
       </w:pPr>
-      <w:bookmarkStart w:id="3" w:name="_heading=h.1fob9te" w:colFirst="0" w:colLast="0"/>
-      <w:bookmarkEnd w:id="3"/>
+      <w:bookmarkStart w:id="2" w:name="_heading=h.1fob9te" w:colFirst="0" w:colLast="0"/>
+      <w:bookmarkEnd w:id="2"/>
       <w:r>
         <w:rPr>
           <w:rFonts w:ascii="Helvetica Neue" w:eastAsia="Helvetica Neue" w:hAnsi="Helvetica Neue" w:cs="Helvetica Neue"/>
@@ -27927,7 +27562,6 @@
         </w:rPr>
         <w:t xml:space="preserve">Вы указали, что верите этому утверждению </w:t>
       </w:r>
-      <w:proofErr w:type="gramStart"/>
       <w:r>
         <w:rPr>
           <w:rFonts w:ascii="Calibri" w:eastAsia="Calibri" w:hAnsi="Calibri" w:cs="Calibri"/>
@@ -27935,17 +27569,7 @@
           <w:sz w:val="22"/>
           <w:szCs w:val="22"/>
         </w:rPr>
-        <w:t>[</w:t>
-      </w:r>
-      <w:proofErr w:type="gramEnd"/>
-      <w:r>
-        <w:rPr>
-          <w:rFonts w:ascii="Calibri" w:eastAsia="Calibri" w:hAnsi="Calibri" w:cs="Calibri"/>
-          <w:color w:val="4472C4"/>
-          <w:sz w:val="22"/>
-          <w:szCs w:val="22"/>
-        </w:rPr>
-        <w:t>интервьюер дает нарратив, в который респондент верит (</w:t>
+        <w:t>[интервьюер дает нарратив, в который респондент верит (</w:t>
       </w:r>
       <w:r>
         <w:rPr>
@@ -28024,7 +27648,7 @@
     </w:p>
     <w:tbl>
       <w:tblPr>
-        <w:tblStyle w:val="affffff"/>
+        <w:tblStyle w:val="affff3"/>
         <w:tblW w:w="8573" w:type="dxa"/>
         <w:tblInd w:w="-115" w:type="dxa"/>
         <w:tblBorders>
@@ -28457,19 +28081,8 @@
                 <w:sz w:val="22"/>
                 <w:szCs w:val="22"/>
               </w:rPr>
-              <w:t xml:space="preserve">Создаете свой собственный контент, например, пост в </w:t>
-            </w:r>
-            <w:proofErr w:type="spellStart"/>
-            <w:r>
-              <w:rPr>
-                <w:rFonts w:ascii="Calibri" w:eastAsia="Calibri" w:hAnsi="Calibri" w:cs="Calibri"/>
-                <w:color w:val="595959"/>
-                <w:sz w:val="22"/>
-                <w:szCs w:val="22"/>
-              </w:rPr>
-              <w:t>Instagram</w:t>
-            </w:r>
-            <w:proofErr w:type="spellEnd"/>
+              <w:t>Создаете свой собственный контент, например, пост в Instagram</w:t>
+            </w:r>
           </w:p>
         </w:tc>
         <w:tc>
@@ -28686,7 +28299,6 @@
                 <w:sz w:val="22"/>
                 <w:szCs w:val="22"/>
               </w:rPr>
-              <w:lastRenderedPageBreak/>
               <w:t>Прочее (Пожалуйста, укажите)</w:t>
             </w:r>
             <w:r>
@@ -28750,7 +28362,7 @@
     </w:p>
     <w:tbl>
       <w:tblPr>
-        <w:tblStyle w:val="affffff0"/>
+        <w:tblStyle w:val="affff4"/>
         <w:tblW w:w="8588" w:type="dxa"/>
         <w:tblInd w:w="-115" w:type="dxa"/>
         <w:tblBorders>
@@ -28796,6 +28408,7 @@
                 <w:sz w:val="22"/>
                 <w:szCs w:val="22"/>
               </w:rPr>
+              <w:lastRenderedPageBreak/>
               <w:t>Нарратив 2, предоставленный интервьюером:</w:t>
             </w:r>
           </w:p>
@@ -29183,19 +28796,8 @@
                 <w:sz w:val="22"/>
                 <w:szCs w:val="22"/>
               </w:rPr>
-              <w:t xml:space="preserve">Создаете свой собственный контент, например, пост в </w:t>
-            </w:r>
-            <w:proofErr w:type="spellStart"/>
-            <w:r>
-              <w:rPr>
-                <w:rFonts w:ascii="Calibri" w:eastAsia="Calibri" w:hAnsi="Calibri" w:cs="Calibri"/>
-                <w:color w:val="595959"/>
-                <w:sz w:val="22"/>
-                <w:szCs w:val="22"/>
-              </w:rPr>
-              <w:t>Instagram</w:t>
-            </w:r>
-            <w:proofErr w:type="spellEnd"/>
+              <w:t>Создаете свой собственный контент, например, пост в Instagram</w:t>
+            </w:r>
           </w:p>
         </w:tc>
         <w:tc>
@@ -29602,7 +29204,7 @@
     </w:p>
     <w:tbl>
       <w:tblPr>
-        <w:tblStyle w:val="affffff1"/>
+        <w:tblStyle w:val="affff5"/>
         <w:tblW w:w="5400" w:type="dxa"/>
         <w:tblInd w:w="-105" w:type="dxa"/>
         <w:tblBorders>
@@ -30736,8 +30338,8 @@
           <w:color w:val="0070C0"/>
         </w:rPr>
       </w:pPr>
-      <w:bookmarkStart w:id="4" w:name="_heading=h.3znysh7" w:colFirst="0" w:colLast="0"/>
-      <w:bookmarkEnd w:id="4"/>
+      <w:bookmarkStart w:id="3" w:name="_heading=h.3znysh7" w:colFirst="0" w:colLast="0"/>
+      <w:bookmarkEnd w:id="3"/>
       <w:r>
         <w:rPr>
           <w:rFonts w:ascii="Helvetica Neue" w:eastAsia="Helvetica Neue" w:hAnsi="Helvetica Neue" w:cs="Helvetica Neue"/>
@@ -30813,7 +30415,7 @@
     </w:p>
     <w:tbl>
       <w:tblPr>
-        <w:tblStyle w:val="affffff2"/>
+        <w:tblStyle w:val="affff6"/>
         <w:tblW w:w="5400" w:type="dxa"/>
         <w:tblInd w:w="-105" w:type="dxa"/>
         <w:tblBorders>
@@ -31945,8 +31547,8 @@
           <w:color w:val="0070C0"/>
         </w:rPr>
       </w:pPr>
-      <w:bookmarkStart w:id="5" w:name="_heading=h.2et92p0" w:colFirst="0" w:colLast="0"/>
-      <w:bookmarkEnd w:id="5"/>
+      <w:bookmarkStart w:id="4" w:name="_heading=h.2et92p0" w:colFirst="0" w:colLast="0"/>
+      <w:bookmarkEnd w:id="4"/>
       <w:r>
         <w:rPr>
           <w:rFonts w:ascii="Helvetica Neue" w:eastAsia="Helvetica Neue" w:hAnsi="Helvetica Neue" w:cs="Helvetica Neue"/>
@@ -31981,6 +31583,7 @@
           <w:b/>
           <w:color w:val="0070C0"/>
         </w:rPr>
+        <w:lastRenderedPageBreak/>
         <w:t>РОТАЦИЯ ВАРИАНТОВ</w:t>
       </w:r>
     </w:p>
@@ -32008,7 +31611,6 @@
           <w:sz w:val="22"/>
           <w:szCs w:val="22"/>
         </w:rPr>
-        <w:lastRenderedPageBreak/>
         <w:t>EU1. Какие из перечисленных ниже слов и ценностей, если таковые имеются, ассоциируются у вас с ЕС?</w:t>
       </w:r>
     </w:p>
@@ -32022,7 +31624,7 @@
     </w:p>
     <w:tbl>
       <w:tblPr>
-        <w:tblStyle w:val="affffff3"/>
+        <w:tblStyle w:val="affff7"/>
         <w:tblW w:w="5400" w:type="dxa"/>
         <w:tblInd w:w="-105" w:type="dxa"/>
         <w:tblBorders>
@@ -33221,7 +32823,7 @@
     </w:p>
     <w:tbl>
       <w:tblPr>
-        <w:tblStyle w:val="affffff4"/>
+        <w:tblStyle w:val="affff8"/>
         <w:tblW w:w="5400" w:type="dxa"/>
         <w:tblInd w:w="-105" w:type="dxa"/>
         <w:tblBorders>
@@ -33951,6 +33553,7 @@
                 <w:sz w:val="22"/>
                 <w:szCs w:val="22"/>
               </w:rPr>
+              <w:lastRenderedPageBreak/>
               <w:t>Религия</w:t>
             </w:r>
           </w:p>
@@ -34155,7 +33758,6 @@
                 <w:sz w:val="22"/>
                 <w:szCs w:val="22"/>
               </w:rPr>
-              <w:lastRenderedPageBreak/>
               <w:t>Поддержка свободы личного выбора</w:t>
             </w:r>
           </w:p>
@@ -34355,8 +33957,8 @@
           <w:color w:val="0070C0"/>
         </w:rPr>
       </w:pPr>
-      <w:bookmarkStart w:id="6" w:name="_heading=h.tyjcwt" w:colFirst="0" w:colLast="0"/>
-      <w:bookmarkEnd w:id="6"/>
+      <w:bookmarkStart w:id="5" w:name="_heading=h.tyjcwt" w:colFirst="0" w:colLast="0"/>
+      <w:bookmarkEnd w:id="5"/>
       <w:r>
         <w:rPr>
           <w:rFonts w:ascii="Helvetica Neue" w:eastAsia="Helvetica Neue" w:hAnsi="Helvetica Neue" w:cs="Helvetica Neue"/>
@@ -34446,7 +34048,7 @@
     </w:p>
     <w:tbl>
       <w:tblPr>
-        <w:tblStyle w:val="affffff5"/>
+        <w:tblStyle w:val="affff9"/>
         <w:tblW w:w="5385" w:type="dxa"/>
         <w:tblInd w:w="-90" w:type="dxa"/>
         <w:tblBorders>
@@ -35260,31 +34862,14 @@
           <w:b/>
           <w:color w:val="000000"/>
         </w:rPr>
-        <w:t xml:space="preserve">BASE: ЗАДАТЬ ВСЕМ, КТО ВЫБИРАЕТ </w:t>
+        <w:t xml:space="preserve">BASE: ЗАДАТЬ ВСЕМ, КТО ВЫБИРАЕТ РУССКИЙ </w:t>
       </w:r>
-      <w:proofErr w:type="gramStart"/>
       <w:r>
         <w:rPr>
-          <w:rFonts w:ascii="Helvetica Neue" w:eastAsia="Helvetica Neue" w:hAnsi="Helvetica Neue" w:cs="Helvetica Neue"/>
           <w:b/>
           <w:color w:val="000000"/>
         </w:rPr>
-        <w:t xml:space="preserve">РУССКИЙ </w:t>
-      </w:r>
-      <w:r>
-        <w:rPr>
-          <w:b/>
-          <w:color w:val="000000"/>
-        </w:rPr>
-        <w:t>В</w:t>
-      </w:r>
-      <w:proofErr w:type="gramEnd"/>
-      <w:r>
-        <w:rPr>
-          <w:b/>
-          <w:color w:val="000000"/>
-        </w:rPr>
-        <w:t xml:space="preserve"> </w:t>
+        <w:t xml:space="preserve">В </w:t>
       </w:r>
       <w:r>
         <w:rPr>
@@ -35299,8 +34884,8 @@
       <w:pPr>
         <w:spacing w:after="200"/>
       </w:pPr>
-      <w:bookmarkStart w:id="7" w:name="_heading=h.3dy6vkm" w:colFirst="0" w:colLast="0"/>
-      <w:bookmarkEnd w:id="7"/>
+      <w:bookmarkStart w:id="6" w:name="_heading=h.3dy6vkm" w:colFirst="0" w:colLast="0"/>
+      <w:bookmarkEnd w:id="6"/>
       <w:r>
         <w:rPr>
           <w:rFonts w:ascii="Helvetica Neue" w:eastAsia="Helvetica Neue" w:hAnsi="Helvetica Neue" w:cs="Helvetica Neue"/>
@@ -35340,7 +34925,7 @@
     </w:p>
     <w:tbl>
       <w:tblPr>
-        <w:tblStyle w:val="affffff6"/>
+        <w:tblStyle w:val="affffa"/>
         <w:tblW w:w="7215" w:type="dxa"/>
         <w:tblInd w:w="312" w:type="dxa"/>
         <w:tblBorders>
@@ -35471,6 +35056,7 @@
                 <w:sz w:val="22"/>
                 <w:szCs w:val="22"/>
               </w:rPr>
+              <w:lastRenderedPageBreak/>
               <w:t>Раз в неделю</w:t>
             </w:r>
           </w:p>
@@ -36141,7 +35727,7 @@
     </w:p>
     <w:tbl>
       <w:tblPr>
-        <w:tblStyle w:val="affffff7"/>
+        <w:tblStyle w:val="affffb"/>
         <w:tblW w:w="7920" w:type="dxa"/>
         <w:tblInd w:w="-108" w:type="dxa"/>
         <w:tblBorders>
@@ -36530,6 +36116,7 @@
                 <w:tag w:val="goog_rdk_33"/>
                 <w:id w:val="-1986539327"/>
               </w:sdtPr>
+              <w:sdtEndPr/>
               <w:sdtContent/>
             </w:sdt>
             <w:sdt>
@@ -36537,6 +36124,7 @@
                 <w:tag w:val="goog_rdk_34"/>
                 <w:id w:val="-314024709"/>
               </w:sdtPr>
+              <w:sdtEndPr/>
               <w:sdtContent/>
             </w:sdt>
             <w:r>
@@ -36929,8 +36517,8 @@
       </w:r>
     </w:p>
     <w:p>
-      <w:bookmarkStart w:id="8" w:name="_heading=h.1t3h5sf" w:colFirst="0" w:colLast="0"/>
-      <w:bookmarkEnd w:id="8"/>
+      <w:bookmarkStart w:id="7" w:name="_heading=h.1t3h5sf" w:colFirst="0" w:colLast="0"/>
+      <w:bookmarkEnd w:id="7"/>
       <w:r>
         <w:rPr>
           <w:rFonts w:ascii="Helvetica Neue" w:eastAsia="Helvetica Neue" w:hAnsi="Helvetica Neue" w:cs="Helvetica Neue"/>
@@ -37026,7 +36614,7 @@
     </w:p>
     <w:tbl>
       <w:tblPr>
-        <w:tblStyle w:val="affffff8"/>
+        <w:tblStyle w:val="affffc"/>
         <w:tblW w:w="2445" w:type="dxa"/>
         <w:tblInd w:w="312" w:type="dxa"/>
         <w:tblBorders>
@@ -37287,6 +36875,7 @@
           <w:sz w:val="22"/>
           <w:szCs w:val="22"/>
         </w:rPr>
+        <w:lastRenderedPageBreak/>
         <w:t xml:space="preserve"> </w:t>
       </w:r>
     </w:p>
@@ -37420,7 +37009,7 @@
     </w:p>
     <w:tbl>
       <w:tblPr>
-        <w:tblStyle w:val="affffff9"/>
+        <w:tblStyle w:val="affffd"/>
         <w:tblW w:w="2520" w:type="dxa"/>
         <w:tblInd w:w="312" w:type="dxa"/>
         <w:tblBorders>
@@ -37794,7 +37383,6 @@
                 <w:szCs w:val="22"/>
                 <w:highlight w:val="cyan"/>
               </w:rPr>
-              <w:lastRenderedPageBreak/>
               <w:t>Украина</w:t>
             </w:r>
           </w:p>
@@ -38483,7 +38071,7 @@
     </w:p>
     <w:tbl>
       <w:tblPr>
-        <w:tblStyle w:val="affffffa"/>
+        <w:tblStyle w:val="affffe"/>
         <w:tblW w:w="4106" w:type="dxa"/>
         <w:tblInd w:w="-115" w:type="dxa"/>
         <w:tblBorders>
@@ -38928,6 +38516,7 @@
           <w:sz w:val="22"/>
           <w:szCs w:val="22"/>
         </w:rPr>
+        <w:lastRenderedPageBreak/>
         <w:t>Пожалуйста, выберите только один ответ.</w:t>
       </w:r>
     </w:p>
@@ -38942,7 +38531,7 @@
     </w:p>
     <w:tbl>
       <w:tblPr>
-        <w:tblStyle w:val="affffffb"/>
+        <w:tblStyle w:val="afffff"/>
         <w:tblW w:w="5985" w:type="dxa"/>
         <w:tblInd w:w="-115" w:type="dxa"/>
         <w:tblLayout w:type="fixed"/>
@@ -39131,23 +38720,13 @@
                 <w:szCs w:val="22"/>
               </w:rPr>
             </w:pPr>
-            <w:proofErr w:type="spellStart"/>
-            <w:r>
-              <w:rPr>
-                <w:rFonts w:ascii="Calibri" w:eastAsia="Calibri" w:hAnsi="Calibri" w:cs="Calibri"/>
-                <w:sz w:val="22"/>
-                <w:szCs w:val="22"/>
-              </w:rPr>
-              <w:t>Иудаист</w:t>
-            </w:r>
-            <w:proofErr w:type="spellEnd"/>
-            <w:r>
-              <w:rPr>
-                <w:rFonts w:ascii="Calibri" w:eastAsia="Calibri" w:hAnsi="Calibri" w:cs="Calibri"/>
-                <w:sz w:val="22"/>
-                <w:szCs w:val="22"/>
-              </w:rPr>
-              <w:t xml:space="preserve"> (Иудей)</w:t>
+            <w:r>
+              <w:rPr>
+                <w:rFonts w:ascii="Calibri" w:eastAsia="Calibri" w:hAnsi="Calibri" w:cs="Calibri"/>
+                <w:sz w:val="22"/>
+                <w:szCs w:val="22"/>
+              </w:rPr>
+              <w:t>Иудаист (Иудей)</w:t>
             </w:r>
           </w:p>
         </w:tc>
@@ -39221,6 +38800,7 @@
                 <w:tag w:val="goog_rdk_35"/>
                 <w:id w:val="219403447"/>
               </w:sdtPr>
+              <w:sdtEndPr/>
               <w:sdtContent/>
             </w:sdt>
             <w:r>
@@ -39306,6 +38886,7 @@
                 <w:tag w:val="goog_rdk_36"/>
                 <w:id w:val="282845142"/>
               </w:sdtPr>
+              <w:sdtEndPr/>
               <w:sdtContent/>
             </w:sdt>
             <w:r>
@@ -39716,7 +39297,6 @@
           <w:b/>
           <w:color w:val="000000"/>
         </w:rPr>
-        <w:lastRenderedPageBreak/>
         <w:t xml:space="preserve">BASE: </w:t>
       </w:r>
       <w:r>
@@ -39787,7 +39367,7 @@
     <w:p/>
     <w:tbl>
       <w:tblPr>
-        <w:tblStyle w:val="affffffc"/>
+        <w:tblStyle w:val="afffff0"/>
         <w:tblW w:w="4902" w:type="dxa"/>
         <w:tblInd w:w="-115" w:type="dxa"/>
         <w:tblBorders>
@@ -40359,7 +39939,19 @@
         </w:rPr>
       </w:pPr>
     </w:p>
-    <w:p/>
+    <w:p>
+      <w:pPr>
+        <w:rPr>
+          <w:lang w:val="en-US"/>
+        </w:rPr>
+      </w:pPr>
+      <w:r>
+        <w:rPr>
+          <w:lang w:val="en-US"/>
+        </w:rPr>
+        <w:t>A Test row for new test</w:t>
+      </w:r>
+    </w:p>
     <w:sectPr>
       <w:pgSz w:w="11906" w:h="16838"/>
       <w:pgMar w:top="1440" w:right="1440" w:bottom="1440" w:left="1440" w:header="708" w:footer="708" w:gutter="0"/>
@@ -40371,7 +39963,7 @@
 </file>
 
 <file path=word/numbering.xml><?xml version="1.0" encoding="utf-8"?>
-<w:numbering xmlns:wpc="http://schemas.microsoft.com/office/word/2010/wordprocessingCanvas" xmlns:cx="http://schemas.microsoft.com/office/drawing/2014/chartex" xmlns:cx1="http://schemas.microsoft.com/office/drawing/2015/9/8/chartex" xmlns:cx2="http://schemas.microsoft.com/office/drawing/2015/10/21/chartex" xmlns:cx3="http://schemas.microsoft.com/office/drawing/2016/5/9/chartex" xmlns:cx4="http://schemas.microsoft.com/office/drawing/2016/5/10/chartex" xmlns:cx5="http://schemas.microsoft.com/office/drawing/2016/5/11/chartex" xmlns:cx6="http://schemas.microsoft.com/office/drawing/2016/5/12/chartex" xmlns:cx7="http://schemas.microsoft.com/office/drawing/2016/5/13/chartex" xmlns:cx8="http://schemas.microsoft.com/office/drawing/2016/5/14/chartex" xmlns:mc="http://schemas.openxmlformats.org/markup-compatibility/2006" xmlns:aink="http://schemas.microsoft.com/office/drawing/2016/ink" xmlns:am3d="http://schemas.microsoft.com/office/drawing/2017/model3d" xmlns:o="urn:schemas-microsoft-com:office:office" xmlns:r="http://schemas.openxmlformats.org/officeDocument/2006/relationships" xmlns:m="http://schemas.openxmlformats.org/officeDocument/2006/math" xmlns:v="urn:schemas-microsoft-com:vml" xmlns:wp14="http://schemas.microsoft.com/office/word/2010/wordprocessingDrawing" xmlns:wp="http://schemas.openxmlformats.org/drawingml/2006/wordprocessingDrawing" xmlns:w10="urn:schemas-microsoft-com:office:word" xmlns:w="http://schemas.openxmlformats.org/wordprocessingml/2006/main" xmlns:w14="http://schemas.microsoft.com/office/word/2010/wordml" xmlns:w15="http://schemas.microsoft.com/office/word/2012/wordml" xmlns:w16cid="http://schemas.microsoft.com/office/word/2016/wordml/cid" xmlns:w16se="http://schemas.microsoft.com/office/word/2015/wordml/symex" xmlns:wpg="http://schemas.microsoft.com/office/word/2010/wordprocessingGroup" xmlns:wpi="http://schemas.microsoft.com/office/word/2010/wordprocessingInk" xmlns:wne="http://schemas.microsoft.com/office/word/2006/wordml" xmlns:wps="http://schemas.microsoft.com/office/word/2010/wordprocessingShape" mc:Ignorable="w14 w15 w16se w16cid wp14">
+<w:numbering xmlns:wpc="http://schemas.microsoft.com/office/word/2010/wordprocessingCanvas" xmlns:cx="http://schemas.microsoft.com/office/drawing/2014/chartex" xmlns:cx1="http://schemas.microsoft.com/office/drawing/2015/9/8/chartex" xmlns:cx2="http://schemas.microsoft.com/office/drawing/2015/10/21/chartex" xmlns:cx3="http://schemas.microsoft.com/office/drawing/2016/5/9/chartex" xmlns:cx4="http://schemas.microsoft.com/office/drawing/2016/5/10/chartex" xmlns:cx5="http://schemas.microsoft.com/office/drawing/2016/5/11/chartex" xmlns:cx6="http://schemas.microsoft.com/office/drawing/2016/5/12/chartex" xmlns:cx7="http://schemas.microsoft.com/office/drawing/2016/5/13/chartex" xmlns:cx8="http://schemas.microsoft.com/office/drawing/2016/5/14/chartex" xmlns:mc="http://schemas.openxmlformats.org/markup-compatibility/2006" xmlns:aink="http://schemas.microsoft.com/office/drawing/2016/ink" xmlns:am3d="http://schemas.microsoft.com/office/drawing/2017/model3d" xmlns:o="urn:schemas-microsoft-com:office:office" xmlns:r="http://schemas.openxmlformats.org/officeDocument/2006/relationships" xmlns:m="http://schemas.openxmlformats.org/officeDocument/2006/math" xmlns:v="urn:schemas-microsoft-com:vml" xmlns:wp14="http://schemas.microsoft.com/office/word/2010/wordprocessingDrawing" xmlns:wp="http://schemas.openxmlformats.org/drawingml/2006/wordprocessingDrawing" xmlns:w10="urn:schemas-microsoft-com:office:word" xmlns:w="http://schemas.openxmlformats.org/wordprocessingml/2006/main" xmlns:w14="http://schemas.microsoft.com/office/word/2010/wordml" xmlns:w15="http://schemas.microsoft.com/office/word/2012/wordml" xmlns:w16cex="http://schemas.microsoft.com/office/word/2018/wordml/cex" xmlns:w16cid="http://schemas.microsoft.com/office/word/2016/wordml/cid" xmlns:w16="http://schemas.microsoft.com/office/word/2018/wordml" xmlns:w16sdtdh="http://schemas.microsoft.com/office/word/2020/wordml/sdtdatahash" xmlns:w16se="http://schemas.microsoft.com/office/word/2015/wordml/symex" xmlns:wpg="http://schemas.microsoft.com/office/word/2010/wordprocessingGroup" xmlns:wpi="http://schemas.microsoft.com/office/word/2010/wordprocessingInk" xmlns:wne="http://schemas.microsoft.com/office/word/2006/wordml" xmlns:wps="http://schemas.microsoft.com/office/word/2010/wordprocessingShape" mc:Ignorable="w14 w15 w16se w16cid w16 w16cex w16sdtdh wp14">
   <w:abstractNum w:abstractNumId="0" w15:restartNumberingAfterBreak="0">
     <w:nsid w:val="1C260FBE"/>
     <w:multiLevelType w:val="multilevel"/>
@@ -40659,7 +40251,7 @@
 </file>
 
 <file path=word/styles.xml><?xml version="1.0" encoding="utf-8"?>
-<w:styles xmlns:mc="http://schemas.openxmlformats.org/markup-compatibility/2006" xmlns:r="http://schemas.openxmlformats.org/officeDocument/2006/relationships" xmlns:w="http://schemas.openxmlformats.org/wordprocessingml/2006/main" xmlns:w14="http://schemas.microsoft.com/office/word/2010/wordml" xmlns:w15="http://schemas.microsoft.com/office/word/2012/wordml" xmlns:w16cid="http://schemas.microsoft.com/office/word/2016/wordml/cid" xmlns:w16se="http://schemas.microsoft.com/office/word/2015/wordml/symex" mc:Ignorable="w14 w15 w16se w16cid">
+<w:styles xmlns:mc="http://schemas.openxmlformats.org/markup-compatibility/2006" xmlns:r="http://schemas.openxmlformats.org/officeDocument/2006/relationships" xmlns:w="http://schemas.openxmlformats.org/wordprocessingml/2006/main" xmlns:w14="http://schemas.microsoft.com/office/word/2010/wordml" xmlns:w15="http://schemas.microsoft.com/office/word/2012/wordml" xmlns:w16cex="http://schemas.microsoft.com/office/word/2018/wordml/cex" xmlns:w16cid="http://schemas.microsoft.com/office/word/2016/wordml/cid" xmlns:w16="http://schemas.microsoft.com/office/word/2018/wordml" xmlns:w16sdtdh="http://schemas.microsoft.com/office/word/2020/wordml/sdtdatahash" xmlns:w16se="http://schemas.microsoft.com/office/word/2015/wordml/symex" mc:Ignorable="w14 w15 w16se w16cid w16 w16cex w16sdtdh">
   <w:docDefaults>
     <w:rPrDefault>
       <w:rPr>
@@ -40671,7 +40263,7 @@
     </w:rPrDefault>
     <w:pPrDefault/>
   </w:docDefaults>
-  <w:latentStyles w:defLockedState="0" w:defUIPriority="99" w:defSemiHidden="0" w:defUnhideWhenUsed="0" w:defQFormat="0" w:count="375">
+  <w:latentStyles w:defLockedState="0" w:defUIPriority="99" w:defSemiHidden="0" w:defUnhideWhenUsed="0" w:defQFormat="0" w:count="376">
     <w:lsdException w:name="Normal" w:uiPriority="0" w:qFormat="1"/>
     <w:lsdException w:name="heading 1" w:uiPriority="9" w:qFormat="1"/>
     <w:lsdException w:name="heading 2" w:semiHidden="1" w:uiPriority="9" w:unhideWhenUsed="1" w:qFormat="1"/>
@@ -40777,7 +40369,6 @@
     <w:lsdException w:name="HTML Sample" w:semiHidden="1" w:unhideWhenUsed="1"/>
     <w:lsdException w:name="HTML Typewriter" w:semiHidden="1" w:unhideWhenUsed="1"/>
     <w:lsdException w:name="HTML Variable" w:semiHidden="1" w:unhideWhenUsed="1"/>
-    <w:lsdException w:name="Normal Table" w:semiHidden="1" w:unhideWhenUsed="1"/>
     <w:lsdException w:name="annotation subject" w:semiHidden="1" w:unhideWhenUsed="1"/>
     <w:lsdException w:name="No List" w:semiHidden="1" w:unhideWhenUsed="1"/>
     <w:lsdException w:name="Outline List 1" w:semiHidden="1" w:unhideWhenUsed="1"/>
@@ -40824,10 +40415,8 @@
     <w:lsdException w:name="Table Subtle 2" w:semiHidden="1" w:unhideWhenUsed="1"/>
     <w:lsdException w:name="Table Web 1" w:semiHidden="1" w:unhideWhenUsed="1"/>
     <w:lsdException w:name="Table Web 2" w:semiHidden="1" w:unhideWhenUsed="1"/>
-    <w:lsdException w:name="Table Web 3" w:semiHidden="1" w:unhideWhenUsed="1"/>
     <w:lsdException w:name="Balloon Text" w:semiHidden="1" w:unhideWhenUsed="1"/>
     <w:lsdException w:name="Table Grid" w:uiPriority="39"/>
-    <w:lsdException w:name="Table Theme" w:semiHidden="1" w:unhideWhenUsed="1"/>
     <w:lsdException w:name="Placeholder Text" w:semiHidden="1"/>
     <w:lsdException w:name="No Spacing" w:uiPriority="1" w:qFormat="1"/>
     <w:lsdException w:name="Light Shading" w:uiPriority="60"/>
@@ -41047,17 +40636,18 @@
     <w:lsdException w:name="Smart Hyperlink" w:semiHidden="1" w:unhideWhenUsed="1"/>
     <w:lsdException w:name="Hashtag" w:semiHidden="1" w:unhideWhenUsed="1"/>
     <w:lsdException w:name="Unresolved Mention" w:semiHidden="1" w:unhideWhenUsed="1"/>
+    <w:lsdException w:name="Smart Link" w:semiHidden="1" w:unhideWhenUsed="1"/>
   </w:latentStyles>
-  <w:style w:type="paragraph" w:default="1" w:styleId="a">
+  <w:style w:type="paragraph" w:default="1" w:styleId="Normal">
     <w:name w:val="Normal"/>
     <w:qFormat/>
     <w:rsid w:val="006C7D53"/>
   </w:style>
-  <w:style w:type="paragraph" w:styleId="1">
+  <w:style w:type="paragraph" w:styleId="Heading1">
     <w:name w:val="heading 1"/>
-    <w:basedOn w:val="a"/>
-    <w:next w:val="a"/>
-    <w:link w:val="10"/>
+    <w:basedOn w:val="Normal"/>
+    <w:next w:val="Normal"/>
+    <w:link w:val="Heading1Char"/>
     <w:uiPriority w:val="9"/>
     <w:qFormat/>
     <w:rsid w:val="005E336D"/>
@@ -41074,11 +40664,11 @@
       <w:szCs w:val="40"/>
     </w:rPr>
   </w:style>
-  <w:style w:type="paragraph" w:styleId="2">
+  <w:style w:type="paragraph" w:styleId="Heading2">
     <w:name w:val="heading 2"/>
-    <w:basedOn w:val="a"/>
-    <w:next w:val="a"/>
-    <w:link w:val="20"/>
+    <w:basedOn w:val="Normal"/>
+    <w:next w:val="Normal"/>
+    <w:link w:val="Heading2Char"/>
     <w:uiPriority w:val="9"/>
     <w:semiHidden/>
     <w:unhideWhenUsed/>
@@ -41097,11 +40687,11 @@
       <w:szCs w:val="32"/>
     </w:rPr>
   </w:style>
-  <w:style w:type="paragraph" w:styleId="3">
+  <w:style w:type="paragraph" w:styleId="Heading3">
     <w:name w:val="heading 3"/>
-    <w:basedOn w:val="a"/>
-    <w:next w:val="a"/>
-    <w:link w:val="30"/>
+    <w:basedOn w:val="Normal"/>
+    <w:next w:val="Normal"/>
+    <w:link w:val="Heading3Char"/>
     <w:uiPriority w:val="9"/>
     <w:semiHidden/>
     <w:unhideWhenUsed/>
@@ -41120,11 +40710,11 @@
       <w:szCs w:val="28"/>
     </w:rPr>
   </w:style>
-  <w:style w:type="paragraph" w:styleId="4">
+  <w:style w:type="paragraph" w:styleId="Heading4">
     <w:name w:val="heading 4"/>
-    <w:basedOn w:val="a"/>
-    <w:next w:val="a"/>
-    <w:link w:val="40"/>
+    <w:basedOn w:val="Normal"/>
+    <w:next w:val="Normal"/>
+    <w:link w:val="Heading4Char"/>
     <w:uiPriority w:val="9"/>
     <w:semiHidden/>
     <w:unhideWhenUsed/>
@@ -41143,11 +40733,11 @@
       <w:color w:val="0F4761" w:themeColor="accent1" w:themeShade="BF"/>
     </w:rPr>
   </w:style>
-  <w:style w:type="paragraph" w:styleId="5">
+  <w:style w:type="paragraph" w:styleId="Heading5">
     <w:name w:val="heading 5"/>
-    <w:basedOn w:val="a"/>
-    <w:next w:val="a"/>
-    <w:link w:val="50"/>
+    <w:basedOn w:val="Normal"/>
+    <w:next w:val="Normal"/>
+    <w:link w:val="Heading5Char"/>
     <w:uiPriority w:val="9"/>
     <w:semiHidden/>
     <w:unhideWhenUsed/>
@@ -41164,11 +40754,11 @@
       <w:color w:val="0F4761" w:themeColor="accent1" w:themeShade="BF"/>
     </w:rPr>
   </w:style>
-  <w:style w:type="paragraph" w:styleId="6">
+  <w:style w:type="paragraph" w:styleId="Heading6">
     <w:name w:val="heading 6"/>
-    <w:basedOn w:val="a"/>
-    <w:next w:val="a"/>
-    <w:link w:val="60"/>
+    <w:basedOn w:val="Normal"/>
+    <w:next w:val="Normal"/>
+    <w:link w:val="Heading6Char"/>
     <w:uiPriority w:val="9"/>
     <w:semiHidden/>
     <w:unhideWhenUsed/>
@@ -41187,11 +40777,11 @@
       <w:color w:val="595959" w:themeColor="text1" w:themeTint="A6"/>
     </w:rPr>
   </w:style>
-  <w:style w:type="paragraph" w:styleId="7">
+  <w:style w:type="paragraph" w:styleId="Heading7">
     <w:name w:val="heading 7"/>
-    <w:basedOn w:val="a"/>
-    <w:next w:val="a"/>
-    <w:link w:val="70"/>
+    <w:basedOn w:val="Normal"/>
+    <w:next w:val="Normal"/>
+    <w:link w:val="Heading7Char"/>
     <w:uiPriority w:val="9"/>
     <w:semiHidden/>
     <w:unhideWhenUsed/>
@@ -41208,11 +40798,11 @@
       <w:color w:val="595959" w:themeColor="text1" w:themeTint="A6"/>
     </w:rPr>
   </w:style>
-  <w:style w:type="paragraph" w:styleId="8">
+  <w:style w:type="paragraph" w:styleId="Heading8">
     <w:name w:val="heading 8"/>
-    <w:basedOn w:val="a"/>
-    <w:next w:val="a"/>
-    <w:link w:val="80"/>
+    <w:basedOn w:val="Normal"/>
+    <w:next w:val="Normal"/>
+    <w:link w:val="Heading8Char"/>
     <w:uiPriority w:val="9"/>
     <w:semiHidden/>
     <w:unhideWhenUsed/>
@@ -41230,11 +40820,11 @@
       <w:color w:val="272727" w:themeColor="text1" w:themeTint="D8"/>
     </w:rPr>
   </w:style>
-  <w:style w:type="paragraph" w:styleId="9">
+  <w:style w:type="paragraph" w:styleId="Heading9">
     <w:name w:val="heading 9"/>
-    <w:basedOn w:val="a"/>
-    <w:next w:val="a"/>
-    <w:link w:val="90"/>
+    <w:basedOn w:val="Normal"/>
+    <w:next w:val="Normal"/>
+    <w:link w:val="Heading9Char"/>
     <w:uiPriority w:val="9"/>
     <w:semiHidden/>
     <w:unhideWhenUsed/>
@@ -41250,13 +40840,13 @@
       <w:color w:val="272727" w:themeColor="text1" w:themeTint="D8"/>
     </w:rPr>
   </w:style>
-  <w:style w:type="character" w:default="1" w:styleId="a0">
+  <w:style w:type="character" w:default="1" w:styleId="DefaultParagraphFont">
     <w:name w:val="Default Paragraph Font"/>
     <w:uiPriority w:val="1"/>
     <w:semiHidden/>
     <w:unhideWhenUsed/>
   </w:style>
-  <w:style w:type="table" w:default="1" w:styleId="a1">
+  <w:style w:type="table" w:default="1" w:styleId="TableNormal">
     <w:name w:val="Normal Table"/>
     <w:uiPriority w:val="99"/>
     <w:semiHidden/>
@@ -41271,14 +40861,14 @@
       </w:tblCellMar>
     </w:tblPr>
   </w:style>
-  <w:style w:type="numbering" w:default="1" w:styleId="a2">
+  <w:style w:type="numbering" w:default="1" w:styleId="NoList">
     <w:name w:val="No List"/>
     <w:uiPriority w:val="99"/>
     <w:semiHidden/>
     <w:unhideWhenUsed/>
   </w:style>
-  <w:style w:type="table" w:customStyle="1" w:styleId="TableNormal">
-    <w:name w:val="Table Normal"/>
+  <w:style w:type="table" w:customStyle="1" w:styleId="TableNormal1">
+    <w:name w:val="Table Normal1"/>
     <w:tblPr>
       <w:tblCellMar>
         <w:top w:w="0" w:type="dxa"/>
@@ -41288,11 +40878,11 @@
       </w:tblCellMar>
     </w:tblPr>
   </w:style>
-  <w:style w:type="paragraph" w:styleId="a3">
+  <w:style w:type="paragraph" w:styleId="Title">
     <w:name w:val="Title"/>
-    <w:basedOn w:val="a"/>
-    <w:next w:val="a"/>
-    <w:link w:val="11"/>
+    <w:basedOn w:val="Normal"/>
+    <w:next w:val="Normal"/>
+    <w:link w:val="TitleChar"/>
     <w:uiPriority w:val="10"/>
     <w:qFormat/>
     <w:rsid w:val="005E336D"/>
@@ -41308,10 +40898,10 @@
       <w:szCs w:val="56"/>
     </w:rPr>
   </w:style>
-  <w:style w:type="character" w:customStyle="1" w:styleId="10">
-    <w:name w:val="Заголовок 1 Знак"/>
-    <w:basedOn w:val="a0"/>
-    <w:link w:val="1"/>
+  <w:style w:type="character" w:customStyle="1" w:styleId="Heading1Char">
+    <w:name w:val="Heading 1 Char"/>
+    <w:basedOn w:val="DefaultParagraphFont"/>
+    <w:link w:val="Heading1"/>
     <w:uiPriority w:val="9"/>
     <w:rsid w:val="005E336D"/>
     <w:rPr>
@@ -41321,10 +40911,10 @@
       <w:szCs w:val="40"/>
     </w:rPr>
   </w:style>
-  <w:style w:type="character" w:customStyle="1" w:styleId="20">
-    <w:name w:val="Заголовок 2 Знак"/>
-    <w:basedOn w:val="a0"/>
-    <w:link w:val="2"/>
+  <w:style w:type="character" w:customStyle="1" w:styleId="Heading2Char">
+    <w:name w:val="Heading 2 Char"/>
+    <w:basedOn w:val="DefaultParagraphFont"/>
+    <w:link w:val="Heading2"/>
     <w:uiPriority w:val="9"/>
     <w:rsid w:val="005E336D"/>
     <w:rPr>
@@ -41334,10 +40924,10 @@
       <w:szCs w:val="32"/>
     </w:rPr>
   </w:style>
-  <w:style w:type="character" w:customStyle="1" w:styleId="30">
-    <w:name w:val="Заголовок 3 Знак"/>
-    <w:basedOn w:val="a0"/>
-    <w:link w:val="3"/>
+  <w:style w:type="character" w:customStyle="1" w:styleId="Heading3Char">
+    <w:name w:val="Heading 3 Char"/>
+    <w:basedOn w:val="DefaultParagraphFont"/>
+    <w:link w:val="Heading3"/>
     <w:uiPriority w:val="9"/>
     <w:rsid w:val="005E336D"/>
     <w:rPr>
@@ -41347,10 +40937,10 @@
       <w:szCs w:val="28"/>
     </w:rPr>
   </w:style>
-  <w:style w:type="character" w:customStyle="1" w:styleId="40">
-    <w:name w:val="Заголовок 4 Знак"/>
-    <w:basedOn w:val="a0"/>
-    <w:link w:val="4"/>
+  <w:style w:type="character" w:customStyle="1" w:styleId="Heading4Char">
+    <w:name w:val="Heading 4 Char"/>
+    <w:basedOn w:val="DefaultParagraphFont"/>
+    <w:link w:val="Heading4"/>
     <w:uiPriority w:val="9"/>
     <w:semiHidden/>
     <w:rsid w:val="005E336D"/>
@@ -41361,10 +40951,10 @@
       <w:color w:val="0F4761" w:themeColor="accent1" w:themeShade="BF"/>
     </w:rPr>
   </w:style>
-  <w:style w:type="character" w:customStyle="1" w:styleId="50">
-    <w:name w:val="Заголовок 5 Знак"/>
-    <w:basedOn w:val="a0"/>
-    <w:link w:val="5"/>
+  <w:style w:type="character" w:customStyle="1" w:styleId="Heading5Char">
+    <w:name w:val="Heading 5 Char"/>
+    <w:basedOn w:val="DefaultParagraphFont"/>
+    <w:link w:val="Heading5"/>
     <w:uiPriority w:val="9"/>
     <w:semiHidden/>
     <w:rsid w:val="005E336D"/>
@@ -41373,10 +40963,10 @@
       <w:color w:val="0F4761" w:themeColor="accent1" w:themeShade="BF"/>
     </w:rPr>
   </w:style>
-  <w:style w:type="character" w:customStyle="1" w:styleId="60">
-    <w:name w:val="Заголовок 6 Знак"/>
-    <w:basedOn w:val="a0"/>
-    <w:link w:val="6"/>
+  <w:style w:type="character" w:customStyle="1" w:styleId="Heading6Char">
+    <w:name w:val="Heading 6 Char"/>
+    <w:basedOn w:val="DefaultParagraphFont"/>
+    <w:link w:val="Heading6"/>
     <w:uiPriority w:val="9"/>
     <w:semiHidden/>
     <w:rsid w:val="005E336D"/>
@@ -41387,10 +40977,10 @@
       <w:color w:val="595959" w:themeColor="text1" w:themeTint="A6"/>
     </w:rPr>
   </w:style>
-  <w:style w:type="character" w:customStyle="1" w:styleId="70">
-    <w:name w:val="Заголовок 7 Знак"/>
-    <w:basedOn w:val="a0"/>
-    <w:link w:val="7"/>
+  <w:style w:type="character" w:customStyle="1" w:styleId="Heading7Char">
+    <w:name w:val="Heading 7 Char"/>
+    <w:basedOn w:val="DefaultParagraphFont"/>
+    <w:link w:val="Heading7"/>
     <w:uiPriority w:val="9"/>
     <w:semiHidden/>
     <w:rsid w:val="005E336D"/>
@@ -41399,10 +40989,10 @@
       <w:color w:val="595959" w:themeColor="text1" w:themeTint="A6"/>
     </w:rPr>
   </w:style>
-  <w:style w:type="character" w:customStyle="1" w:styleId="80">
-    <w:name w:val="Заголовок 8 Знак"/>
-    <w:basedOn w:val="a0"/>
-    <w:link w:val="8"/>
+  <w:style w:type="character" w:customStyle="1" w:styleId="Heading8Char">
+    <w:name w:val="Heading 8 Char"/>
+    <w:basedOn w:val="DefaultParagraphFont"/>
+    <w:link w:val="Heading8"/>
     <w:uiPriority w:val="9"/>
     <w:semiHidden/>
     <w:rsid w:val="005E336D"/>
@@ -41413,10 +41003,10 @@
       <w:color w:val="272727" w:themeColor="text1" w:themeTint="D8"/>
     </w:rPr>
   </w:style>
-  <w:style w:type="character" w:customStyle="1" w:styleId="90">
-    <w:name w:val="Заголовок 9 Знак"/>
-    <w:basedOn w:val="a0"/>
-    <w:link w:val="9"/>
+  <w:style w:type="character" w:customStyle="1" w:styleId="Heading9Char">
+    <w:name w:val="Heading 9 Char"/>
+    <w:basedOn w:val="DefaultParagraphFont"/>
+    <w:link w:val="Heading9"/>
     <w:uiPriority w:val="9"/>
     <w:semiHidden/>
     <w:rsid w:val="005E336D"/>
@@ -41425,10 +41015,10 @@
       <w:color w:val="272727" w:themeColor="text1" w:themeTint="D8"/>
     </w:rPr>
   </w:style>
-  <w:style w:type="character" w:customStyle="1" w:styleId="11">
-    <w:name w:val="Заголовок Знак1"/>
-    <w:basedOn w:val="a0"/>
-    <w:link w:val="a3"/>
+  <w:style w:type="character" w:customStyle="1" w:styleId="TitleChar">
+    <w:name w:val="Title Char"/>
+    <w:basedOn w:val="DefaultParagraphFont"/>
+    <w:link w:val="Title"/>
     <w:uiPriority w:val="10"/>
     <w:rsid w:val="005E336D"/>
     <w:rPr>
@@ -41439,11 +41029,11 @@
       <w:szCs w:val="56"/>
     </w:rPr>
   </w:style>
-  <w:style w:type="paragraph" w:styleId="a4">
+  <w:style w:type="paragraph" w:styleId="Subtitle">
     <w:name w:val="Subtitle"/>
-    <w:basedOn w:val="a"/>
-    <w:next w:val="a"/>
-    <w:link w:val="a5"/>
+    <w:basedOn w:val="Normal"/>
+    <w:next w:val="Normal"/>
+    <w:link w:val="SubtitleChar"/>
     <w:uiPriority w:val="11"/>
     <w:qFormat/>
     <w:pPr>
@@ -41455,10 +41045,10 @@
       <w:szCs w:val="28"/>
     </w:rPr>
   </w:style>
-  <w:style w:type="character" w:customStyle="1" w:styleId="a5">
-    <w:name w:val="Подзаголовок Знак"/>
-    <w:basedOn w:val="a0"/>
-    <w:link w:val="a4"/>
+  <w:style w:type="character" w:customStyle="1" w:styleId="SubtitleChar">
+    <w:name w:val="Subtitle Char"/>
+    <w:basedOn w:val="DefaultParagraphFont"/>
+    <w:link w:val="Subtitle"/>
     <w:uiPriority w:val="11"/>
     <w:rsid w:val="005E336D"/>
     <w:rPr>
@@ -41469,11 +41059,11 @@
       <w:szCs w:val="28"/>
     </w:rPr>
   </w:style>
-  <w:style w:type="paragraph" w:styleId="21">
+  <w:style w:type="paragraph" w:styleId="Quote">
     <w:name w:val="Quote"/>
-    <w:basedOn w:val="a"/>
-    <w:next w:val="a"/>
-    <w:link w:val="22"/>
+    <w:basedOn w:val="Normal"/>
+    <w:next w:val="Normal"/>
+    <w:link w:val="QuoteChar"/>
     <w:uiPriority w:val="29"/>
     <w:qFormat/>
     <w:rsid w:val="005E336D"/>
@@ -41487,10 +41077,10 @@
       <w:color w:val="404040" w:themeColor="text1" w:themeTint="BF"/>
     </w:rPr>
   </w:style>
-  <w:style w:type="character" w:customStyle="1" w:styleId="22">
-    <w:name w:val="Цитата 2 Знак"/>
-    <w:basedOn w:val="a0"/>
-    <w:link w:val="21"/>
+  <w:style w:type="character" w:customStyle="1" w:styleId="QuoteChar">
+    <w:name w:val="Quote Char"/>
+    <w:basedOn w:val="DefaultParagraphFont"/>
+    <w:link w:val="Quote"/>
     <w:uiPriority w:val="29"/>
     <w:rsid w:val="005E336D"/>
     <w:rPr>
@@ -41499,9 +41089,9 @@
       <w:color w:val="404040" w:themeColor="text1" w:themeTint="BF"/>
     </w:rPr>
   </w:style>
-  <w:style w:type="paragraph" w:styleId="a6">
+  <w:style w:type="paragraph" w:styleId="ListParagraph">
     <w:name w:val="List Paragraph"/>
-    <w:basedOn w:val="a"/>
+    <w:basedOn w:val="Normal"/>
     <w:uiPriority w:val="34"/>
     <w:qFormat/>
     <w:rsid w:val="005E336D"/>
@@ -41510,9 +41100,9 @@
       <w:contextualSpacing/>
     </w:pPr>
   </w:style>
-  <w:style w:type="character" w:styleId="a7">
+  <w:style w:type="character" w:styleId="IntenseEmphasis">
     <w:name w:val="Intense Emphasis"/>
-    <w:basedOn w:val="a0"/>
+    <w:basedOn w:val="DefaultParagraphFont"/>
     <w:uiPriority w:val="21"/>
     <w:qFormat/>
     <w:rsid w:val="005E336D"/>
@@ -41522,11 +41112,11 @@
       <w:color w:val="0F4761" w:themeColor="accent1" w:themeShade="BF"/>
     </w:rPr>
   </w:style>
-  <w:style w:type="paragraph" w:styleId="a8">
+  <w:style w:type="paragraph" w:styleId="IntenseQuote">
     <w:name w:val="Intense Quote"/>
-    <w:basedOn w:val="a"/>
-    <w:next w:val="a"/>
-    <w:link w:val="a9"/>
+    <w:basedOn w:val="Normal"/>
+    <w:next w:val="Normal"/>
+    <w:link w:val="IntenseQuoteChar"/>
     <w:uiPriority w:val="30"/>
     <w:qFormat/>
     <w:rsid w:val="005E336D"/>
@@ -41545,10 +41135,10 @@
       <w:color w:val="0F4761" w:themeColor="accent1" w:themeShade="BF"/>
     </w:rPr>
   </w:style>
-  <w:style w:type="character" w:customStyle="1" w:styleId="a9">
-    <w:name w:val="Выделенная цитата Знак"/>
-    <w:basedOn w:val="a0"/>
-    <w:link w:val="a8"/>
+  <w:style w:type="character" w:customStyle="1" w:styleId="IntenseQuoteChar">
+    <w:name w:val="Intense Quote Char"/>
+    <w:basedOn w:val="DefaultParagraphFont"/>
+    <w:link w:val="IntenseQuote"/>
     <w:uiPriority w:val="30"/>
     <w:rsid w:val="005E336D"/>
     <w:rPr>
@@ -41557,9 +41147,9 @@
       <w:color w:val="0F4761" w:themeColor="accent1" w:themeShade="BF"/>
     </w:rPr>
   </w:style>
-  <w:style w:type="character" w:styleId="aa">
+  <w:style w:type="character" w:styleId="IntenseReference">
     <w:name w:val="Intense Reference"/>
-    <w:basedOn w:val="a0"/>
+    <w:basedOn w:val="DefaultParagraphFont"/>
     <w:uiPriority w:val="32"/>
     <w:qFormat/>
     <w:rsid w:val="005E336D"/>
@@ -41573,7 +41163,7 @@
   </w:style>
   <w:style w:type="paragraph" w:customStyle="1" w:styleId="paragraph">
     <w:name w:val="paragraph"/>
-    <w:basedOn w:val="a"/>
+    <w:basedOn w:val="Normal"/>
     <w:rsid w:val="00EA40FB"/>
     <w:pPr>
       <w:spacing w:before="100" w:beforeAutospacing="1" w:after="100" w:afterAutospacing="1"/>
@@ -41584,17 +41174,17 @@
   </w:style>
   <w:style w:type="character" w:customStyle="1" w:styleId="normaltextrun">
     <w:name w:val="normaltextrun"/>
-    <w:basedOn w:val="a0"/>
+    <w:basedOn w:val="DefaultParagraphFont"/>
     <w:rsid w:val="00EA40FB"/>
   </w:style>
   <w:style w:type="character" w:customStyle="1" w:styleId="eop">
     <w:name w:val="eop"/>
-    <w:basedOn w:val="a0"/>
+    <w:basedOn w:val="DefaultParagraphFont"/>
     <w:rsid w:val="00EA40FB"/>
   </w:style>
-  <w:style w:type="table" w:styleId="ab">
+  <w:style w:type="table" w:styleId="TableGrid">
     <w:name w:val="Table Grid"/>
-    <w:basedOn w:val="a1"/>
+    <w:basedOn w:val="TableNormal"/>
     <w:uiPriority w:val="59"/>
     <w:rsid w:val="00FB4123"/>
     <w:tblPr>
@@ -41608,16 +41198,16 @@
       </w:tblBorders>
     </w:tblPr>
   </w:style>
-  <w:style w:type="paragraph" w:styleId="ac">
+  <w:style w:type="paragraph" w:styleId="NoSpacing">
     <w:name w:val="No Spacing"/>
     <w:uiPriority w:val="1"/>
     <w:qFormat/>
     <w:rsid w:val="006C7D53"/>
   </w:style>
-  <w:style w:type="paragraph" w:styleId="ad">
+  <w:style w:type="paragraph" w:styleId="CommentText">
     <w:name w:val="annotation text"/>
-    <w:basedOn w:val="a"/>
-    <w:link w:val="ae"/>
+    <w:basedOn w:val="Normal"/>
+    <w:link w:val="CommentTextChar"/>
     <w:uiPriority w:val="99"/>
     <w:semiHidden/>
     <w:unhideWhenUsed/>
@@ -41627,10 +41217,10 @@
       <w:szCs w:val="20"/>
     </w:rPr>
   </w:style>
-  <w:style w:type="character" w:customStyle="1" w:styleId="ae">
-    <w:name w:val="Текст примечания Знак"/>
-    <w:basedOn w:val="a0"/>
-    <w:link w:val="ad"/>
+  <w:style w:type="character" w:customStyle="1" w:styleId="CommentTextChar">
+    <w:name w:val="Comment Text Char"/>
+    <w:basedOn w:val="DefaultParagraphFont"/>
+    <w:link w:val="CommentText"/>
     <w:uiPriority w:val="99"/>
     <w:semiHidden/>
     <w:rsid w:val="006C7D53"/>
@@ -41639,9 +41229,9 @@
       <w:szCs w:val="20"/>
     </w:rPr>
   </w:style>
-  <w:style w:type="character" w:styleId="af">
+  <w:style w:type="character" w:styleId="CommentReference">
     <w:name w:val="annotation reference"/>
-    <w:basedOn w:val="a0"/>
+    <w:basedOn w:val="DefaultParagraphFont"/>
     <w:uiPriority w:val="99"/>
     <w:semiHidden/>
     <w:unhideWhenUsed/>
@@ -41651,11 +41241,11 @@
       <w:szCs w:val="16"/>
     </w:rPr>
   </w:style>
-  <w:style w:type="paragraph" w:styleId="af0">
+  <w:style w:type="paragraph" w:styleId="CommentSubject">
     <w:name w:val="annotation subject"/>
-    <w:basedOn w:val="ad"/>
-    <w:next w:val="ad"/>
-    <w:link w:val="af1"/>
+    <w:basedOn w:val="CommentText"/>
+    <w:next w:val="CommentText"/>
+    <w:link w:val="CommentSubjectChar"/>
     <w:uiPriority w:val="99"/>
     <w:semiHidden/>
     <w:unhideWhenUsed/>
@@ -41665,10 +41255,10 @@
       <w:bCs/>
     </w:rPr>
   </w:style>
-  <w:style w:type="character" w:customStyle="1" w:styleId="af1">
-    <w:name w:val="Тема примечания Знак"/>
-    <w:basedOn w:val="ae"/>
-    <w:link w:val="af0"/>
+  <w:style w:type="character" w:customStyle="1" w:styleId="CommentSubjectChar">
+    <w:name w:val="Comment Subject Char"/>
+    <w:basedOn w:val="CommentTextChar"/>
+    <w:link w:val="CommentSubject"/>
     <w:uiPriority w:val="99"/>
     <w:semiHidden/>
     <w:rsid w:val="00E13F46"/>
@@ -41679,10 +41269,10 @@
       <w:szCs w:val="20"/>
     </w:rPr>
   </w:style>
-  <w:style w:type="paragraph" w:styleId="af2">
+  <w:style w:type="paragraph" w:styleId="FootnoteText">
     <w:name w:val="footnote text"/>
-    <w:basedOn w:val="a"/>
-    <w:link w:val="af3"/>
+    <w:basedOn w:val="Normal"/>
+    <w:link w:val="FootnoteTextChar"/>
     <w:uiPriority w:val="99"/>
     <w:semiHidden/>
     <w:unhideWhenUsed/>
@@ -41692,10 +41282,10 @@
       <w:szCs w:val="20"/>
     </w:rPr>
   </w:style>
-  <w:style w:type="character" w:customStyle="1" w:styleId="af3">
-    <w:name w:val="Текст сноски Знак"/>
-    <w:basedOn w:val="a0"/>
-    <w:link w:val="af2"/>
+  <w:style w:type="character" w:customStyle="1" w:styleId="FootnoteTextChar">
+    <w:name w:val="Footnote Text Char"/>
+    <w:basedOn w:val="DefaultParagraphFont"/>
+    <w:link w:val="FootnoteText"/>
     <w:uiPriority w:val="99"/>
     <w:semiHidden/>
     <w:rsid w:val="00E43362"/>
@@ -41704,9 +41294,9 @@
       <w:szCs w:val="20"/>
     </w:rPr>
   </w:style>
-  <w:style w:type="character" w:styleId="af4">
+  <w:style w:type="character" w:styleId="FootnoteReference">
     <w:name w:val="footnote reference"/>
-    <w:basedOn w:val="a0"/>
+    <w:basedOn w:val="DefaultParagraphFont"/>
     <w:uiPriority w:val="99"/>
     <w:semiHidden/>
     <w:unhideWhenUsed/>
@@ -41715,10 +41305,10 @@
       <w:vertAlign w:val="superscript"/>
     </w:rPr>
   </w:style>
-  <w:style w:type="paragraph" w:styleId="af5">
+  <w:style w:type="paragraph" w:styleId="Header">
     <w:name w:val="header"/>
-    <w:basedOn w:val="a"/>
-    <w:link w:val="af6"/>
+    <w:basedOn w:val="Normal"/>
+    <w:link w:val="HeaderChar"/>
     <w:uiPriority w:val="99"/>
     <w:semiHidden/>
     <w:unhideWhenUsed/>
@@ -41730,18 +41320,18 @@
       </w:tabs>
     </w:pPr>
   </w:style>
-  <w:style w:type="character" w:customStyle="1" w:styleId="af6">
-    <w:name w:val="Верхний колонтитул Знак"/>
-    <w:basedOn w:val="a0"/>
-    <w:link w:val="af5"/>
+  <w:style w:type="character" w:customStyle="1" w:styleId="HeaderChar">
+    <w:name w:val="Header Char"/>
+    <w:basedOn w:val="DefaultParagraphFont"/>
+    <w:link w:val="Header"/>
     <w:uiPriority w:val="99"/>
     <w:semiHidden/>
     <w:rsid w:val="00F84F3B"/>
   </w:style>
-  <w:style w:type="paragraph" w:styleId="af7">
+  <w:style w:type="paragraph" w:styleId="Footer">
     <w:name w:val="footer"/>
-    <w:basedOn w:val="a"/>
-    <w:link w:val="af8"/>
+    <w:basedOn w:val="Normal"/>
+    <w:link w:val="FooterChar"/>
     <w:uiPriority w:val="99"/>
     <w:semiHidden/>
     <w:unhideWhenUsed/>
@@ -41753,40 +41343,288 @@
       </w:tabs>
     </w:pPr>
   </w:style>
-  <w:style w:type="character" w:customStyle="1" w:styleId="af8">
-    <w:name w:val="Нижний колонтитул Знак"/>
-    <w:basedOn w:val="a0"/>
-    <w:link w:val="af7"/>
+  <w:style w:type="character" w:customStyle="1" w:styleId="FooterChar">
+    <w:name w:val="Footer Char"/>
+    <w:basedOn w:val="DefaultParagraphFont"/>
+    <w:link w:val="Footer"/>
     <w:uiPriority w:val="99"/>
     <w:semiHidden/>
     <w:rsid w:val="00F84F3B"/>
   </w:style>
-  <w:style w:type="table" w:customStyle="1" w:styleId="af9">
-    <w:basedOn w:val="a1"/>
+  <w:style w:type="table" w:customStyle="1" w:styleId="a">
+    <w:basedOn w:val="TableNormal"/>
     <w:rsid w:val="006C7D53"/>
     <w:tblPr>
       <w:tblStyleRowBandSize w:val="1"/>
       <w:tblStyleColBandSize w:val="1"/>
     </w:tblPr>
   </w:style>
-  <w:style w:type="table" w:customStyle="1" w:styleId="afa">
-    <w:basedOn w:val="a1"/>
+  <w:style w:type="table" w:customStyle="1" w:styleId="a0">
+    <w:basedOn w:val="TableNormal"/>
     <w:rsid w:val="006C7D53"/>
     <w:tblPr>
       <w:tblStyleRowBandSize w:val="1"/>
       <w:tblStyleColBandSize w:val="1"/>
     </w:tblPr>
   </w:style>
-  <w:style w:type="table" w:customStyle="1" w:styleId="afb">
-    <w:basedOn w:val="a1"/>
+  <w:style w:type="table" w:customStyle="1" w:styleId="a1">
+    <w:basedOn w:val="TableNormal"/>
     <w:rsid w:val="006C7D53"/>
     <w:tblPr>
       <w:tblStyleRowBandSize w:val="1"/>
       <w:tblStyleColBandSize w:val="1"/>
     </w:tblPr>
   </w:style>
+  <w:style w:type="table" w:customStyle="1" w:styleId="a2">
+    <w:basedOn w:val="TableNormal"/>
+    <w:rsid w:val="006C7D53"/>
+    <w:tblPr>
+      <w:tblStyleRowBandSize w:val="1"/>
+      <w:tblStyleColBandSize w:val="1"/>
+      <w:tblCellMar>
+        <w:left w:w="115" w:type="dxa"/>
+        <w:right w:w="115" w:type="dxa"/>
+      </w:tblCellMar>
+    </w:tblPr>
+  </w:style>
+  <w:style w:type="table" w:customStyle="1" w:styleId="a3">
+    <w:basedOn w:val="TableNormal"/>
+    <w:rsid w:val="006C7D53"/>
+    <w:tblPr>
+      <w:tblStyleRowBandSize w:val="1"/>
+      <w:tblStyleColBandSize w:val="1"/>
+    </w:tblPr>
+  </w:style>
+  <w:style w:type="table" w:customStyle="1" w:styleId="a4">
+    <w:basedOn w:val="TableNormal"/>
+    <w:rsid w:val="006C7D53"/>
+    <w:tblPr>
+      <w:tblStyleRowBandSize w:val="1"/>
+      <w:tblStyleColBandSize w:val="1"/>
+    </w:tblPr>
+  </w:style>
+  <w:style w:type="table" w:customStyle="1" w:styleId="a5">
+    <w:basedOn w:val="TableNormal"/>
+    <w:rsid w:val="006C7D53"/>
+    <w:tblPr>
+      <w:tblStyleRowBandSize w:val="1"/>
+      <w:tblStyleColBandSize w:val="1"/>
+      <w:tblCellMar>
+        <w:left w:w="115" w:type="dxa"/>
+        <w:right w:w="115" w:type="dxa"/>
+      </w:tblCellMar>
+    </w:tblPr>
+  </w:style>
+  <w:style w:type="table" w:customStyle="1" w:styleId="a6">
+    <w:basedOn w:val="TableNormal"/>
+    <w:rsid w:val="006C7D53"/>
+    <w:tblPr>
+      <w:tblStyleRowBandSize w:val="1"/>
+      <w:tblStyleColBandSize w:val="1"/>
+      <w:tblCellMar>
+        <w:left w:w="115" w:type="dxa"/>
+        <w:right w:w="115" w:type="dxa"/>
+      </w:tblCellMar>
+    </w:tblPr>
+  </w:style>
+  <w:style w:type="table" w:customStyle="1" w:styleId="a7">
+    <w:basedOn w:val="TableNormal"/>
+    <w:rsid w:val="006C7D53"/>
+    <w:tblPr>
+      <w:tblStyleRowBandSize w:val="1"/>
+      <w:tblStyleColBandSize w:val="1"/>
+      <w:tblCellMar>
+        <w:left w:w="115" w:type="dxa"/>
+        <w:right w:w="115" w:type="dxa"/>
+      </w:tblCellMar>
+    </w:tblPr>
+  </w:style>
+  <w:style w:type="table" w:customStyle="1" w:styleId="a8">
+    <w:basedOn w:val="TableNormal"/>
+    <w:rsid w:val="006C7D53"/>
+    <w:tblPr>
+      <w:tblStyleRowBandSize w:val="1"/>
+      <w:tblStyleColBandSize w:val="1"/>
+    </w:tblPr>
+  </w:style>
+  <w:style w:type="table" w:customStyle="1" w:styleId="a9">
+    <w:basedOn w:val="TableNormal"/>
+    <w:rsid w:val="006C7D53"/>
+    <w:tblPr>
+      <w:tblStyleRowBandSize w:val="1"/>
+      <w:tblStyleColBandSize w:val="1"/>
+    </w:tblPr>
+  </w:style>
+  <w:style w:type="table" w:customStyle="1" w:styleId="aa">
+    <w:basedOn w:val="TableNormal"/>
+    <w:rsid w:val="006C7D53"/>
+    <w:tblPr>
+      <w:tblStyleRowBandSize w:val="1"/>
+      <w:tblStyleColBandSize w:val="1"/>
+    </w:tblPr>
+  </w:style>
+  <w:style w:type="table" w:customStyle="1" w:styleId="ab">
+    <w:basedOn w:val="TableNormal"/>
+    <w:rsid w:val="006C7D53"/>
+    <w:tblPr>
+      <w:tblStyleRowBandSize w:val="1"/>
+      <w:tblStyleColBandSize w:val="1"/>
+    </w:tblPr>
+  </w:style>
+  <w:style w:type="table" w:customStyle="1" w:styleId="ac">
+    <w:basedOn w:val="TableNormal"/>
+    <w:rsid w:val="006C7D53"/>
+    <w:tblPr>
+      <w:tblStyleRowBandSize w:val="1"/>
+      <w:tblStyleColBandSize w:val="1"/>
+    </w:tblPr>
+  </w:style>
+  <w:style w:type="table" w:customStyle="1" w:styleId="ad">
+    <w:basedOn w:val="TableNormal"/>
+    <w:rsid w:val="006C7D53"/>
+    <w:tblPr>
+      <w:tblStyleRowBandSize w:val="1"/>
+      <w:tblStyleColBandSize w:val="1"/>
+    </w:tblPr>
+  </w:style>
+  <w:style w:type="table" w:customStyle="1" w:styleId="ae">
+    <w:basedOn w:val="TableNormal"/>
+    <w:rsid w:val="006C7D53"/>
+    <w:tblPr>
+      <w:tblStyleRowBandSize w:val="1"/>
+      <w:tblStyleColBandSize w:val="1"/>
+    </w:tblPr>
+  </w:style>
+  <w:style w:type="table" w:customStyle="1" w:styleId="af">
+    <w:basedOn w:val="TableNormal"/>
+    <w:rsid w:val="006C7D53"/>
+    <w:tblPr>
+      <w:tblStyleRowBandSize w:val="1"/>
+      <w:tblStyleColBandSize w:val="1"/>
+    </w:tblPr>
+  </w:style>
+  <w:style w:type="table" w:customStyle="1" w:styleId="af0">
+    <w:basedOn w:val="TableNormal"/>
+    <w:rsid w:val="006C7D53"/>
+    <w:tblPr>
+      <w:tblStyleRowBandSize w:val="1"/>
+      <w:tblStyleColBandSize w:val="1"/>
+    </w:tblPr>
+  </w:style>
+  <w:style w:type="table" w:customStyle="1" w:styleId="af1">
+    <w:basedOn w:val="TableNormal"/>
+    <w:rsid w:val="006C7D53"/>
+    <w:tblPr>
+      <w:tblStyleRowBandSize w:val="1"/>
+      <w:tblStyleColBandSize w:val="1"/>
+    </w:tblPr>
+  </w:style>
+  <w:style w:type="table" w:customStyle="1" w:styleId="af2">
+    <w:basedOn w:val="TableNormal"/>
+    <w:rsid w:val="006C7D53"/>
+    <w:tblPr>
+      <w:tblStyleRowBandSize w:val="1"/>
+      <w:tblStyleColBandSize w:val="1"/>
+    </w:tblPr>
+  </w:style>
+  <w:style w:type="table" w:customStyle="1" w:styleId="af3">
+    <w:basedOn w:val="TableNormal"/>
+    <w:rsid w:val="006C7D53"/>
+    <w:tblPr>
+      <w:tblStyleRowBandSize w:val="1"/>
+      <w:tblStyleColBandSize w:val="1"/>
+      <w:tblCellMar>
+        <w:left w:w="115" w:type="dxa"/>
+        <w:right w:w="115" w:type="dxa"/>
+      </w:tblCellMar>
+    </w:tblPr>
+  </w:style>
+  <w:style w:type="table" w:customStyle="1" w:styleId="af4">
+    <w:basedOn w:val="TableNormal"/>
+    <w:rsid w:val="006C7D53"/>
+    <w:tblPr>
+      <w:tblStyleRowBandSize w:val="1"/>
+      <w:tblStyleColBandSize w:val="1"/>
+    </w:tblPr>
+  </w:style>
+  <w:style w:type="table" w:customStyle="1" w:styleId="af5">
+    <w:basedOn w:val="TableNormal"/>
+    <w:rsid w:val="006C7D53"/>
+    <w:tblPr>
+      <w:tblStyleRowBandSize w:val="1"/>
+      <w:tblStyleColBandSize w:val="1"/>
+      <w:tblCellMar>
+        <w:left w:w="115" w:type="dxa"/>
+        <w:right w:w="115" w:type="dxa"/>
+      </w:tblCellMar>
+    </w:tblPr>
+  </w:style>
+  <w:style w:type="table" w:customStyle="1" w:styleId="af6">
+    <w:basedOn w:val="TableNormal"/>
+    <w:rsid w:val="006C7D53"/>
+    <w:tblPr>
+      <w:tblStyleRowBandSize w:val="1"/>
+      <w:tblStyleColBandSize w:val="1"/>
+    </w:tblPr>
+  </w:style>
+  <w:style w:type="table" w:customStyle="1" w:styleId="af7">
+    <w:basedOn w:val="TableNormal"/>
+    <w:rsid w:val="006C7D53"/>
+    <w:tblPr>
+      <w:tblStyleRowBandSize w:val="1"/>
+      <w:tblStyleColBandSize w:val="1"/>
+    </w:tblPr>
+  </w:style>
+  <w:style w:type="table" w:customStyle="1" w:styleId="af8">
+    <w:basedOn w:val="TableNormal"/>
+    <w:rsid w:val="006C7D53"/>
+    <w:tblPr>
+      <w:tblStyleRowBandSize w:val="1"/>
+      <w:tblStyleColBandSize w:val="1"/>
+      <w:tblCellMar>
+        <w:left w:w="0" w:type="dxa"/>
+        <w:right w:w="0" w:type="dxa"/>
+      </w:tblCellMar>
+    </w:tblPr>
+  </w:style>
+  <w:style w:type="table" w:customStyle="1" w:styleId="af9">
+    <w:basedOn w:val="TableNormal"/>
+    <w:rsid w:val="006C7D53"/>
+    <w:tblPr>
+      <w:tblStyleRowBandSize w:val="1"/>
+      <w:tblStyleColBandSize w:val="1"/>
+      <w:tblCellMar>
+        <w:left w:w="115" w:type="dxa"/>
+        <w:right w:w="115" w:type="dxa"/>
+      </w:tblCellMar>
+    </w:tblPr>
+  </w:style>
+  <w:style w:type="table" w:customStyle="1" w:styleId="afa">
+    <w:basedOn w:val="TableNormal"/>
+    <w:rsid w:val="006C7D53"/>
+    <w:tblPr>
+      <w:tblStyleRowBandSize w:val="1"/>
+      <w:tblStyleColBandSize w:val="1"/>
+      <w:tblCellMar>
+        <w:left w:w="115" w:type="dxa"/>
+        <w:right w:w="115" w:type="dxa"/>
+      </w:tblCellMar>
+    </w:tblPr>
+  </w:style>
+  <w:style w:type="table" w:customStyle="1" w:styleId="afb">
+    <w:basedOn w:val="TableNormal"/>
+    <w:rsid w:val="006C7D53"/>
+    <w:tblPr>
+      <w:tblStyleRowBandSize w:val="1"/>
+      <w:tblStyleColBandSize w:val="1"/>
+      <w:tblCellMar>
+        <w:left w:w="115" w:type="dxa"/>
+        <w:right w:w="115" w:type="dxa"/>
+      </w:tblCellMar>
+    </w:tblPr>
+  </w:style>
   <w:style w:type="table" w:customStyle="1" w:styleId="afc">
-    <w:basedOn w:val="a1"/>
+    <w:basedOn w:val="TableNormal"/>
     <w:rsid w:val="006C7D53"/>
     <w:tblPr>
       <w:tblStyleRowBandSize w:val="1"/>
@@ -41798,23 +41636,31 @@
     </w:tblPr>
   </w:style>
   <w:style w:type="table" w:customStyle="1" w:styleId="afd">
-    <w:basedOn w:val="a1"/>
+    <w:basedOn w:val="TableNormal"/>
     <w:rsid w:val="006C7D53"/>
     <w:tblPr>
       <w:tblStyleRowBandSize w:val="1"/>
       <w:tblStyleColBandSize w:val="1"/>
+      <w:tblCellMar>
+        <w:left w:w="115" w:type="dxa"/>
+        <w:right w:w="115" w:type="dxa"/>
+      </w:tblCellMar>
     </w:tblPr>
   </w:style>
   <w:style w:type="table" w:customStyle="1" w:styleId="afe">
-    <w:basedOn w:val="a1"/>
+    <w:basedOn w:val="TableNormal"/>
     <w:rsid w:val="006C7D53"/>
     <w:tblPr>
       <w:tblStyleRowBandSize w:val="1"/>
       <w:tblStyleColBandSize w:val="1"/>
+      <w:tblCellMar>
+        <w:left w:w="115" w:type="dxa"/>
+        <w:right w:w="115" w:type="dxa"/>
+      </w:tblCellMar>
     </w:tblPr>
   </w:style>
   <w:style w:type="table" w:customStyle="1" w:styleId="aff">
-    <w:basedOn w:val="a1"/>
+    <w:basedOn w:val="TableNormal"/>
     <w:rsid w:val="006C7D53"/>
     <w:tblPr>
       <w:tblStyleRowBandSize w:val="1"/>
@@ -41826,7 +41672,7 @@
     </w:tblPr>
   </w:style>
   <w:style w:type="table" w:customStyle="1" w:styleId="aff0">
-    <w:basedOn w:val="a1"/>
+    <w:basedOn w:val="TableNormal"/>
     <w:rsid w:val="006C7D53"/>
     <w:tblPr>
       <w:tblStyleRowBandSize w:val="1"/>
@@ -41838,7 +41684,7 @@
     </w:tblPr>
   </w:style>
   <w:style w:type="table" w:customStyle="1" w:styleId="aff1">
-    <w:basedOn w:val="a1"/>
+    <w:basedOn w:val="TableNormal"/>
     <w:rsid w:val="006C7D53"/>
     <w:tblPr>
       <w:tblStyleRowBandSize w:val="1"/>
@@ -41850,95 +41696,139 @@
     </w:tblPr>
   </w:style>
   <w:style w:type="table" w:customStyle="1" w:styleId="aff2">
-    <w:basedOn w:val="a1"/>
+    <w:basedOn w:val="TableNormal"/>
     <w:rsid w:val="006C7D53"/>
     <w:tblPr>
       <w:tblStyleRowBandSize w:val="1"/>
       <w:tblStyleColBandSize w:val="1"/>
+      <w:tblCellMar>
+        <w:left w:w="115" w:type="dxa"/>
+        <w:right w:w="115" w:type="dxa"/>
+      </w:tblCellMar>
     </w:tblPr>
   </w:style>
   <w:style w:type="table" w:customStyle="1" w:styleId="aff3">
-    <w:basedOn w:val="a1"/>
+    <w:basedOn w:val="TableNormal"/>
     <w:rsid w:val="006C7D53"/>
     <w:tblPr>
       <w:tblStyleRowBandSize w:val="1"/>
       <w:tblStyleColBandSize w:val="1"/>
+      <w:tblCellMar>
+        <w:left w:w="115" w:type="dxa"/>
+        <w:right w:w="115" w:type="dxa"/>
+      </w:tblCellMar>
     </w:tblPr>
   </w:style>
   <w:style w:type="table" w:customStyle="1" w:styleId="aff4">
-    <w:basedOn w:val="a1"/>
+    <w:basedOn w:val="TableNormal"/>
     <w:rsid w:val="006C7D53"/>
     <w:tblPr>
       <w:tblStyleRowBandSize w:val="1"/>
       <w:tblStyleColBandSize w:val="1"/>
+      <w:tblCellMar>
+        <w:left w:w="115" w:type="dxa"/>
+        <w:right w:w="115" w:type="dxa"/>
+      </w:tblCellMar>
     </w:tblPr>
   </w:style>
   <w:style w:type="table" w:customStyle="1" w:styleId="aff5">
-    <w:basedOn w:val="a1"/>
+    <w:basedOn w:val="TableNormal"/>
     <w:rsid w:val="006C7D53"/>
     <w:tblPr>
       <w:tblStyleRowBandSize w:val="1"/>
       <w:tblStyleColBandSize w:val="1"/>
+      <w:tblCellMar>
+        <w:left w:w="115" w:type="dxa"/>
+        <w:right w:w="115" w:type="dxa"/>
+      </w:tblCellMar>
     </w:tblPr>
   </w:style>
   <w:style w:type="table" w:customStyle="1" w:styleId="aff6">
-    <w:basedOn w:val="a1"/>
+    <w:basedOn w:val="TableNormal"/>
     <w:rsid w:val="006C7D53"/>
     <w:tblPr>
       <w:tblStyleRowBandSize w:val="1"/>
       <w:tblStyleColBandSize w:val="1"/>
+      <w:tblCellMar>
+        <w:left w:w="115" w:type="dxa"/>
+        <w:right w:w="115" w:type="dxa"/>
+      </w:tblCellMar>
     </w:tblPr>
   </w:style>
   <w:style w:type="table" w:customStyle="1" w:styleId="aff7">
-    <w:basedOn w:val="a1"/>
+    <w:basedOn w:val="TableNormal"/>
     <w:rsid w:val="006C7D53"/>
     <w:tblPr>
       <w:tblStyleRowBandSize w:val="1"/>
       <w:tblStyleColBandSize w:val="1"/>
+      <w:tblCellMar>
+        <w:left w:w="115" w:type="dxa"/>
+        <w:right w:w="115" w:type="dxa"/>
+      </w:tblCellMar>
     </w:tblPr>
   </w:style>
   <w:style w:type="table" w:customStyle="1" w:styleId="aff8">
-    <w:basedOn w:val="a1"/>
+    <w:basedOn w:val="TableNormal"/>
     <w:rsid w:val="006C7D53"/>
     <w:tblPr>
       <w:tblStyleRowBandSize w:val="1"/>
       <w:tblStyleColBandSize w:val="1"/>
+      <w:tblCellMar>
+        <w:left w:w="115" w:type="dxa"/>
+        <w:right w:w="115" w:type="dxa"/>
+      </w:tblCellMar>
     </w:tblPr>
   </w:style>
   <w:style w:type="table" w:customStyle="1" w:styleId="aff9">
-    <w:basedOn w:val="a1"/>
+    <w:basedOn w:val="TableNormal"/>
     <w:rsid w:val="006C7D53"/>
     <w:tblPr>
       <w:tblStyleRowBandSize w:val="1"/>
       <w:tblStyleColBandSize w:val="1"/>
+      <w:tblCellMar>
+        <w:left w:w="115" w:type="dxa"/>
+        <w:right w:w="115" w:type="dxa"/>
+      </w:tblCellMar>
     </w:tblPr>
   </w:style>
   <w:style w:type="table" w:customStyle="1" w:styleId="affa">
-    <w:basedOn w:val="a1"/>
+    <w:basedOn w:val="TableNormal"/>
     <w:rsid w:val="006C7D53"/>
     <w:tblPr>
       <w:tblStyleRowBandSize w:val="1"/>
       <w:tblStyleColBandSize w:val="1"/>
+      <w:tblCellMar>
+        <w:left w:w="115" w:type="dxa"/>
+        <w:right w:w="115" w:type="dxa"/>
+      </w:tblCellMar>
     </w:tblPr>
   </w:style>
   <w:style w:type="table" w:customStyle="1" w:styleId="affb">
-    <w:basedOn w:val="a1"/>
+    <w:basedOn w:val="TableNormal"/>
     <w:rsid w:val="006C7D53"/>
     <w:tblPr>
       <w:tblStyleRowBandSize w:val="1"/>
       <w:tblStyleColBandSize w:val="1"/>
+      <w:tblCellMar>
+        <w:left w:w="115" w:type="dxa"/>
+        <w:right w:w="115" w:type="dxa"/>
+      </w:tblCellMar>
     </w:tblPr>
   </w:style>
   <w:style w:type="table" w:customStyle="1" w:styleId="affc">
-    <w:basedOn w:val="a1"/>
+    <w:basedOn w:val="TableNormal"/>
     <w:rsid w:val="006C7D53"/>
     <w:tblPr>
       <w:tblStyleRowBandSize w:val="1"/>
       <w:tblStyleColBandSize w:val="1"/>
+      <w:tblCellMar>
+        <w:left w:w="115" w:type="dxa"/>
+        <w:right w:w="115" w:type="dxa"/>
+      </w:tblCellMar>
     </w:tblPr>
   </w:style>
   <w:style w:type="table" w:customStyle="1" w:styleId="affd">
-    <w:basedOn w:val="a1"/>
+    <w:basedOn w:val="TableNormal"/>
     <w:rsid w:val="006C7D53"/>
     <w:tblPr>
       <w:tblStyleRowBandSize w:val="1"/>
@@ -41950,15 +41840,19 @@
     </w:tblPr>
   </w:style>
   <w:style w:type="table" w:customStyle="1" w:styleId="affe">
-    <w:basedOn w:val="a1"/>
+    <w:basedOn w:val="TableNormal"/>
     <w:rsid w:val="006C7D53"/>
     <w:tblPr>
       <w:tblStyleRowBandSize w:val="1"/>
       <w:tblStyleColBandSize w:val="1"/>
+      <w:tblCellMar>
+        <w:left w:w="115" w:type="dxa"/>
+        <w:right w:w="115" w:type="dxa"/>
+      </w:tblCellMar>
     </w:tblPr>
   </w:style>
   <w:style w:type="table" w:customStyle="1" w:styleId="afff">
-    <w:basedOn w:val="a1"/>
+    <w:basedOn w:val="TableNormal"/>
     <w:rsid w:val="006C7D53"/>
     <w:tblPr>
       <w:tblStyleRowBandSize w:val="1"/>
@@ -41970,35 +41864,7 @@
     </w:tblPr>
   </w:style>
   <w:style w:type="table" w:customStyle="1" w:styleId="afff0">
-    <w:basedOn w:val="a1"/>
-    <w:rsid w:val="006C7D53"/>
-    <w:tblPr>
-      <w:tblStyleRowBandSize w:val="1"/>
-      <w:tblStyleColBandSize w:val="1"/>
-    </w:tblPr>
-  </w:style>
-  <w:style w:type="table" w:customStyle="1" w:styleId="afff1">
-    <w:basedOn w:val="a1"/>
-    <w:rsid w:val="006C7D53"/>
-    <w:tblPr>
-      <w:tblStyleRowBandSize w:val="1"/>
-      <w:tblStyleColBandSize w:val="1"/>
-    </w:tblPr>
-  </w:style>
-  <w:style w:type="table" w:customStyle="1" w:styleId="afff2">
-    <w:basedOn w:val="a1"/>
-    <w:rsid w:val="006C7D53"/>
-    <w:tblPr>
-      <w:tblStyleRowBandSize w:val="1"/>
-      <w:tblStyleColBandSize w:val="1"/>
-      <w:tblCellMar>
-        <w:left w:w="0" w:type="dxa"/>
-        <w:right w:w="0" w:type="dxa"/>
-      </w:tblCellMar>
-    </w:tblPr>
-  </w:style>
-  <w:style w:type="table" w:customStyle="1" w:styleId="afff3">
-    <w:basedOn w:val="a1"/>
+    <w:basedOn w:val="TableNormal"/>
     <w:rsid w:val="006C7D53"/>
     <w:tblPr>
       <w:tblStyleRowBandSize w:val="1"/>
@@ -42009,8 +41875,8 @@
       </w:tblCellMar>
     </w:tblPr>
   </w:style>
-  <w:style w:type="table" w:customStyle="1" w:styleId="afff4">
-    <w:basedOn w:val="a1"/>
+  <w:style w:type="table" w:customStyle="1" w:styleId="afff1">
+    <w:basedOn w:val="TableNormal"/>
     <w:rsid w:val="006C7D53"/>
     <w:tblPr>
       <w:tblStyleRowBandSize w:val="1"/>
@@ -42021,8 +41887,8 @@
       </w:tblCellMar>
     </w:tblPr>
   </w:style>
-  <w:style w:type="table" w:customStyle="1" w:styleId="afff5">
-    <w:basedOn w:val="a1"/>
+  <w:style w:type="table" w:customStyle="1" w:styleId="afff2">
+    <w:basedOn w:val="TableNormal"/>
     <w:rsid w:val="006C7D53"/>
     <w:tblPr>
       <w:tblStyleRowBandSize w:val="1"/>
@@ -42033,286 +41899,10 @@
       </w:tblCellMar>
     </w:tblPr>
   </w:style>
-  <w:style w:type="table" w:customStyle="1" w:styleId="afff6">
-    <w:basedOn w:val="a1"/>
-    <w:rsid w:val="006C7D53"/>
-    <w:tblPr>
-      <w:tblStyleRowBandSize w:val="1"/>
-      <w:tblStyleColBandSize w:val="1"/>
-      <w:tblCellMar>
-        <w:left w:w="115" w:type="dxa"/>
-        <w:right w:w="115" w:type="dxa"/>
-      </w:tblCellMar>
-    </w:tblPr>
-  </w:style>
-  <w:style w:type="table" w:customStyle="1" w:styleId="afff7">
-    <w:basedOn w:val="a1"/>
-    <w:rsid w:val="006C7D53"/>
-    <w:tblPr>
-      <w:tblStyleRowBandSize w:val="1"/>
-      <w:tblStyleColBandSize w:val="1"/>
-      <w:tblCellMar>
-        <w:left w:w="115" w:type="dxa"/>
-        <w:right w:w="115" w:type="dxa"/>
-      </w:tblCellMar>
-    </w:tblPr>
-  </w:style>
-  <w:style w:type="table" w:customStyle="1" w:styleId="afff8">
-    <w:basedOn w:val="a1"/>
-    <w:rsid w:val="006C7D53"/>
-    <w:tblPr>
-      <w:tblStyleRowBandSize w:val="1"/>
-      <w:tblStyleColBandSize w:val="1"/>
-      <w:tblCellMar>
-        <w:left w:w="115" w:type="dxa"/>
-        <w:right w:w="115" w:type="dxa"/>
-      </w:tblCellMar>
-    </w:tblPr>
-  </w:style>
-  <w:style w:type="table" w:customStyle="1" w:styleId="afff9">
-    <w:basedOn w:val="a1"/>
-    <w:rsid w:val="006C7D53"/>
-    <w:tblPr>
-      <w:tblStyleRowBandSize w:val="1"/>
-      <w:tblStyleColBandSize w:val="1"/>
-      <w:tblCellMar>
-        <w:left w:w="115" w:type="dxa"/>
-        <w:right w:w="115" w:type="dxa"/>
-      </w:tblCellMar>
-    </w:tblPr>
-  </w:style>
-  <w:style w:type="table" w:customStyle="1" w:styleId="afffa">
-    <w:basedOn w:val="a1"/>
-    <w:rsid w:val="006C7D53"/>
-    <w:tblPr>
-      <w:tblStyleRowBandSize w:val="1"/>
-      <w:tblStyleColBandSize w:val="1"/>
-      <w:tblCellMar>
-        <w:left w:w="115" w:type="dxa"/>
-        <w:right w:w="115" w:type="dxa"/>
-      </w:tblCellMar>
-    </w:tblPr>
-  </w:style>
-  <w:style w:type="table" w:customStyle="1" w:styleId="afffb">
-    <w:basedOn w:val="a1"/>
-    <w:rsid w:val="006C7D53"/>
-    <w:tblPr>
-      <w:tblStyleRowBandSize w:val="1"/>
-      <w:tblStyleColBandSize w:val="1"/>
-      <w:tblCellMar>
-        <w:left w:w="115" w:type="dxa"/>
-        <w:right w:w="115" w:type="dxa"/>
-      </w:tblCellMar>
-    </w:tblPr>
-  </w:style>
-  <w:style w:type="table" w:customStyle="1" w:styleId="afffc">
-    <w:basedOn w:val="a1"/>
-    <w:rsid w:val="006C7D53"/>
-    <w:tblPr>
-      <w:tblStyleRowBandSize w:val="1"/>
-      <w:tblStyleColBandSize w:val="1"/>
-      <w:tblCellMar>
-        <w:left w:w="115" w:type="dxa"/>
-        <w:right w:w="115" w:type="dxa"/>
-      </w:tblCellMar>
-    </w:tblPr>
-  </w:style>
-  <w:style w:type="table" w:customStyle="1" w:styleId="afffd">
-    <w:basedOn w:val="a1"/>
-    <w:rsid w:val="006C7D53"/>
-    <w:tblPr>
-      <w:tblStyleRowBandSize w:val="1"/>
-      <w:tblStyleColBandSize w:val="1"/>
-      <w:tblCellMar>
-        <w:left w:w="115" w:type="dxa"/>
-        <w:right w:w="115" w:type="dxa"/>
-      </w:tblCellMar>
-    </w:tblPr>
-  </w:style>
-  <w:style w:type="table" w:customStyle="1" w:styleId="afffe">
-    <w:basedOn w:val="a1"/>
-    <w:rsid w:val="006C7D53"/>
-    <w:tblPr>
-      <w:tblStyleRowBandSize w:val="1"/>
-      <w:tblStyleColBandSize w:val="1"/>
-      <w:tblCellMar>
-        <w:left w:w="115" w:type="dxa"/>
-        <w:right w:w="115" w:type="dxa"/>
-      </w:tblCellMar>
-    </w:tblPr>
-  </w:style>
-  <w:style w:type="table" w:customStyle="1" w:styleId="affff">
-    <w:basedOn w:val="a1"/>
-    <w:rsid w:val="006C7D53"/>
-    <w:tblPr>
-      <w:tblStyleRowBandSize w:val="1"/>
-      <w:tblStyleColBandSize w:val="1"/>
-      <w:tblCellMar>
-        <w:left w:w="115" w:type="dxa"/>
-        <w:right w:w="115" w:type="dxa"/>
-      </w:tblCellMar>
-    </w:tblPr>
-  </w:style>
-  <w:style w:type="table" w:customStyle="1" w:styleId="affff0">
-    <w:basedOn w:val="a1"/>
-    <w:rsid w:val="006C7D53"/>
-    <w:tblPr>
-      <w:tblStyleRowBandSize w:val="1"/>
-      <w:tblStyleColBandSize w:val="1"/>
-      <w:tblCellMar>
-        <w:left w:w="115" w:type="dxa"/>
-        <w:right w:w="115" w:type="dxa"/>
-      </w:tblCellMar>
-    </w:tblPr>
-  </w:style>
-  <w:style w:type="table" w:customStyle="1" w:styleId="affff1">
-    <w:basedOn w:val="a1"/>
-    <w:rsid w:val="006C7D53"/>
-    <w:tblPr>
-      <w:tblStyleRowBandSize w:val="1"/>
-      <w:tblStyleColBandSize w:val="1"/>
-      <w:tblCellMar>
-        <w:left w:w="115" w:type="dxa"/>
-        <w:right w:w="115" w:type="dxa"/>
-      </w:tblCellMar>
-    </w:tblPr>
-  </w:style>
-  <w:style w:type="table" w:customStyle="1" w:styleId="affff2">
-    <w:basedOn w:val="a1"/>
-    <w:rsid w:val="006C7D53"/>
-    <w:tblPr>
-      <w:tblStyleRowBandSize w:val="1"/>
-      <w:tblStyleColBandSize w:val="1"/>
-      <w:tblCellMar>
-        <w:left w:w="115" w:type="dxa"/>
-        <w:right w:w="115" w:type="dxa"/>
-      </w:tblCellMar>
-    </w:tblPr>
-  </w:style>
-  <w:style w:type="table" w:customStyle="1" w:styleId="affff3">
-    <w:basedOn w:val="a1"/>
-    <w:rsid w:val="006C7D53"/>
-    <w:tblPr>
-      <w:tblStyleRowBandSize w:val="1"/>
-      <w:tblStyleColBandSize w:val="1"/>
-      <w:tblCellMar>
-        <w:left w:w="115" w:type="dxa"/>
-        <w:right w:w="115" w:type="dxa"/>
-      </w:tblCellMar>
-    </w:tblPr>
-  </w:style>
-  <w:style w:type="table" w:customStyle="1" w:styleId="affff4">
-    <w:basedOn w:val="a1"/>
-    <w:rsid w:val="006C7D53"/>
-    <w:tblPr>
-      <w:tblStyleRowBandSize w:val="1"/>
-      <w:tblStyleColBandSize w:val="1"/>
-      <w:tblCellMar>
-        <w:left w:w="115" w:type="dxa"/>
-        <w:right w:w="115" w:type="dxa"/>
-      </w:tblCellMar>
-    </w:tblPr>
-  </w:style>
-  <w:style w:type="table" w:customStyle="1" w:styleId="affff5">
-    <w:basedOn w:val="a1"/>
-    <w:rsid w:val="006C7D53"/>
-    <w:tblPr>
-      <w:tblStyleRowBandSize w:val="1"/>
-      <w:tblStyleColBandSize w:val="1"/>
-      <w:tblCellMar>
-        <w:left w:w="115" w:type="dxa"/>
-        <w:right w:w="115" w:type="dxa"/>
-      </w:tblCellMar>
-    </w:tblPr>
-  </w:style>
-  <w:style w:type="table" w:customStyle="1" w:styleId="affff6">
-    <w:basedOn w:val="a1"/>
-    <w:rsid w:val="006C7D53"/>
-    <w:tblPr>
-      <w:tblStyleRowBandSize w:val="1"/>
-      <w:tblStyleColBandSize w:val="1"/>
-      <w:tblCellMar>
-        <w:left w:w="115" w:type="dxa"/>
-        <w:right w:w="115" w:type="dxa"/>
-      </w:tblCellMar>
-    </w:tblPr>
-  </w:style>
-  <w:style w:type="table" w:customStyle="1" w:styleId="affff7">
-    <w:basedOn w:val="a1"/>
-    <w:rsid w:val="006C7D53"/>
-    <w:tblPr>
-      <w:tblStyleRowBandSize w:val="1"/>
-      <w:tblStyleColBandSize w:val="1"/>
-      <w:tblCellMar>
-        <w:left w:w="115" w:type="dxa"/>
-        <w:right w:w="115" w:type="dxa"/>
-      </w:tblCellMar>
-    </w:tblPr>
-  </w:style>
-  <w:style w:type="table" w:customStyle="1" w:styleId="affff8">
-    <w:basedOn w:val="a1"/>
-    <w:rsid w:val="006C7D53"/>
-    <w:tblPr>
-      <w:tblStyleRowBandSize w:val="1"/>
-      <w:tblStyleColBandSize w:val="1"/>
-      <w:tblCellMar>
-        <w:left w:w="115" w:type="dxa"/>
-        <w:right w:w="115" w:type="dxa"/>
-      </w:tblCellMar>
-    </w:tblPr>
-  </w:style>
-  <w:style w:type="table" w:customStyle="1" w:styleId="affff9">
-    <w:basedOn w:val="a1"/>
-    <w:rsid w:val="006C7D53"/>
-    <w:tblPr>
-      <w:tblStyleRowBandSize w:val="1"/>
-      <w:tblStyleColBandSize w:val="1"/>
-      <w:tblCellMar>
-        <w:left w:w="115" w:type="dxa"/>
-        <w:right w:w="115" w:type="dxa"/>
-      </w:tblCellMar>
-    </w:tblPr>
-  </w:style>
-  <w:style w:type="table" w:customStyle="1" w:styleId="affffa">
-    <w:basedOn w:val="a1"/>
-    <w:rsid w:val="006C7D53"/>
-    <w:tblPr>
-      <w:tblStyleRowBandSize w:val="1"/>
-      <w:tblStyleColBandSize w:val="1"/>
-      <w:tblCellMar>
-        <w:left w:w="115" w:type="dxa"/>
-        <w:right w:w="115" w:type="dxa"/>
-      </w:tblCellMar>
-    </w:tblPr>
-  </w:style>
-  <w:style w:type="table" w:customStyle="1" w:styleId="affffb">
-    <w:basedOn w:val="a1"/>
-    <w:rsid w:val="006C7D53"/>
-    <w:tblPr>
-      <w:tblStyleRowBandSize w:val="1"/>
-      <w:tblStyleColBandSize w:val="1"/>
-      <w:tblCellMar>
-        <w:left w:w="115" w:type="dxa"/>
-        <w:right w:w="115" w:type="dxa"/>
-      </w:tblCellMar>
-    </w:tblPr>
-  </w:style>
-  <w:style w:type="table" w:customStyle="1" w:styleId="affffc">
-    <w:basedOn w:val="a1"/>
-    <w:rsid w:val="006C7D53"/>
-    <w:tblPr>
-      <w:tblStyleRowBandSize w:val="1"/>
-      <w:tblStyleColBandSize w:val="1"/>
-      <w:tblCellMar>
-        <w:left w:w="115" w:type="dxa"/>
-        <w:right w:w="115" w:type="dxa"/>
-      </w:tblCellMar>
-    </w:tblPr>
-  </w:style>
-  <w:style w:type="paragraph" w:styleId="affffd">
+  <w:style w:type="paragraph" w:styleId="BalloonText">
     <w:name w:val="Balloon Text"/>
-    <w:basedOn w:val="a"/>
-    <w:link w:val="affffe"/>
+    <w:basedOn w:val="Normal"/>
+    <w:link w:val="BalloonTextChar"/>
     <w:uiPriority w:val="99"/>
     <w:semiHidden/>
     <w:unhideWhenUsed/>
@@ -42323,10 +41913,10 @@
       <w:szCs w:val="16"/>
     </w:rPr>
   </w:style>
-  <w:style w:type="character" w:customStyle="1" w:styleId="affffe">
-    <w:name w:val="Текст выноски Знак"/>
-    <w:basedOn w:val="a0"/>
-    <w:link w:val="affffd"/>
+  <w:style w:type="character" w:customStyle="1" w:styleId="BalloonTextChar">
+    <w:name w:val="Balloon Text Char"/>
+    <w:basedOn w:val="DefaultParagraphFont"/>
+    <w:link w:val="BalloonText"/>
     <w:uiPriority w:val="99"/>
     <w:semiHidden/>
     <w:rsid w:val="008772E9"/>
@@ -42336,7 +41926,7 @@
       <w:szCs w:val="16"/>
     </w:rPr>
   </w:style>
-  <w:style w:type="character" w:customStyle="1" w:styleId="afffff">
+  <w:style w:type="character" w:customStyle="1" w:styleId="afff3">
     <w:name w:val="Заголовок Знак"/>
     <w:uiPriority w:val="10"/>
     <w:rsid w:val="00F228DF"/>
@@ -42348,10 +41938,10 @@
       <w:szCs w:val="56"/>
     </w:rPr>
   </w:style>
-  <w:style w:type="table" w:customStyle="1" w:styleId="12">
+  <w:style w:type="table" w:customStyle="1" w:styleId="1">
     <w:name w:val="Сетка таблицы1"/>
-    <w:basedOn w:val="a1"/>
-    <w:next w:val="ab"/>
+    <w:basedOn w:val="TableNormal"/>
+    <w:next w:val="TableGrid"/>
     <w:uiPriority w:val="59"/>
     <w:rsid w:val="00F228DF"/>
     <w:rPr>
@@ -42369,8 +41959,8 @@
       </w:tblBorders>
     </w:tblPr>
   </w:style>
-  <w:style w:type="table" w:customStyle="1" w:styleId="afffff0">
-    <w:basedOn w:val="a1"/>
+  <w:style w:type="table" w:customStyle="1" w:styleId="afff4">
+    <w:basedOn w:val="TableNormal"/>
     <w:tblPr>
       <w:tblStyleRowBandSize w:val="1"/>
       <w:tblStyleColBandSize w:val="1"/>
@@ -42380,8 +41970,8 @@
       </w:tblCellMar>
     </w:tblPr>
   </w:style>
-  <w:style w:type="table" w:customStyle="1" w:styleId="afffff1">
-    <w:basedOn w:val="a1"/>
+  <w:style w:type="table" w:customStyle="1" w:styleId="afff5">
+    <w:basedOn w:val="TableNormal"/>
     <w:tblPr>
       <w:tblStyleRowBandSize w:val="1"/>
       <w:tblStyleColBandSize w:val="1"/>
@@ -42391,8 +41981,8 @@
       </w:tblCellMar>
     </w:tblPr>
   </w:style>
-  <w:style w:type="table" w:customStyle="1" w:styleId="afffff2">
-    <w:basedOn w:val="a1"/>
+  <w:style w:type="table" w:customStyle="1" w:styleId="afff6">
+    <w:basedOn w:val="TableNormal"/>
     <w:tblPr>
       <w:tblStyleRowBandSize w:val="1"/>
       <w:tblStyleColBandSize w:val="1"/>
@@ -42402,8 +41992,8 @@
       </w:tblCellMar>
     </w:tblPr>
   </w:style>
-  <w:style w:type="table" w:customStyle="1" w:styleId="afffff3">
-    <w:basedOn w:val="a1"/>
+  <w:style w:type="table" w:customStyle="1" w:styleId="afff7">
+    <w:basedOn w:val="TableNormal"/>
     <w:tblPr>
       <w:tblStyleRowBandSize w:val="1"/>
       <w:tblStyleColBandSize w:val="1"/>
@@ -42413,8 +42003,8 @@
       </w:tblCellMar>
     </w:tblPr>
   </w:style>
-  <w:style w:type="table" w:customStyle="1" w:styleId="afffff4">
-    <w:basedOn w:val="a1"/>
+  <w:style w:type="table" w:customStyle="1" w:styleId="afff8">
+    <w:basedOn w:val="TableNormal"/>
     <w:tblPr>
       <w:tblStyleRowBandSize w:val="1"/>
       <w:tblStyleColBandSize w:val="1"/>
@@ -42424,8 +42014,8 @@
       </w:tblCellMar>
     </w:tblPr>
   </w:style>
-  <w:style w:type="table" w:customStyle="1" w:styleId="afffff5">
-    <w:basedOn w:val="a1"/>
+  <w:style w:type="table" w:customStyle="1" w:styleId="afff9">
+    <w:basedOn w:val="TableNormal"/>
     <w:tblPr>
       <w:tblStyleRowBandSize w:val="1"/>
       <w:tblStyleColBandSize w:val="1"/>
@@ -42435,8 +42025,8 @@
       </w:tblCellMar>
     </w:tblPr>
   </w:style>
-  <w:style w:type="table" w:customStyle="1" w:styleId="afffff6">
-    <w:basedOn w:val="a1"/>
+  <w:style w:type="table" w:customStyle="1" w:styleId="afffa">
+    <w:basedOn w:val="TableNormal"/>
     <w:tblPr>
       <w:tblStyleRowBandSize w:val="1"/>
       <w:tblStyleColBandSize w:val="1"/>
@@ -42446,8 +42036,8 @@
       </w:tblCellMar>
     </w:tblPr>
   </w:style>
-  <w:style w:type="table" w:customStyle="1" w:styleId="afffff7">
-    <w:basedOn w:val="a1"/>
+  <w:style w:type="table" w:customStyle="1" w:styleId="afffb">
+    <w:basedOn w:val="TableNormal"/>
     <w:tblPr>
       <w:tblStyleRowBandSize w:val="1"/>
       <w:tblStyleColBandSize w:val="1"/>
@@ -42457,8 +42047,8 @@
       </w:tblCellMar>
     </w:tblPr>
   </w:style>
-  <w:style w:type="table" w:customStyle="1" w:styleId="afffff8">
-    <w:basedOn w:val="a1"/>
+  <w:style w:type="table" w:customStyle="1" w:styleId="afffc">
+    <w:basedOn w:val="TableNormal"/>
     <w:tblPr>
       <w:tblStyleRowBandSize w:val="1"/>
       <w:tblStyleColBandSize w:val="1"/>
@@ -42468,8 +42058,8 @@
       </w:tblCellMar>
     </w:tblPr>
   </w:style>
-  <w:style w:type="table" w:customStyle="1" w:styleId="afffff9">
-    <w:basedOn w:val="a1"/>
+  <w:style w:type="table" w:customStyle="1" w:styleId="afffd">
+    <w:basedOn w:val="TableNormal"/>
     <w:tblPr>
       <w:tblStyleRowBandSize w:val="1"/>
       <w:tblStyleColBandSize w:val="1"/>
@@ -42479,8 +42069,8 @@
       </w:tblCellMar>
     </w:tblPr>
   </w:style>
-  <w:style w:type="table" w:customStyle="1" w:styleId="afffffa">
-    <w:basedOn w:val="a1"/>
+  <w:style w:type="table" w:customStyle="1" w:styleId="afffe">
+    <w:basedOn w:val="TableNormal"/>
     <w:tblPr>
       <w:tblStyleRowBandSize w:val="1"/>
       <w:tblStyleColBandSize w:val="1"/>
@@ -42490,8 +42080,8 @@
       </w:tblCellMar>
     </w:tblPr>
   </w:style>
-  <w:style w:type="table" w:customStyle="1" w:styleId="afffffb">
-    <w:basedOn w:val="a1"/>
+  <w:style w:type="table" w:customStyle="1" w:styleId="affff">
+    <w:basedOn w:val="TableNormal"/>
     <w:tblPr>
       <w:tblStyleRowBandSize w:val="1"/>
       <w:tblStyleColBandSize w:val="1"/>
@@ -42501,8 +42091,8 @@
       </w:tblCellMar>
     </w:tblPr>
   </w:style>
-  <w:style w:type="table" w:customStyle="1" w:styleId="afffffc">
-    <w:basedOn w:val="a1"/>
+  <w:style w:type="table" w:customStyle="1" w:styleId="affff0">
+    <w:basedOn w:val="TableNormal"/>
     <w:tblPr>
       <w:tblStyleRowBandSize w:val="1"/>
       <w:tblStyleColBandSize w:val="1"/>
@@ -42512,8 +42102,8 @@
       </w:tblCellMar>
     </w:tblPr>
   </w:style>
-  <w:style w:type="table" w:customStyle="1" w:styleId="afffffd">
-    <w:basedOn w:val="a1"/>
+  <w:style w:type="table" w:customStyle="1" w:styleId="affff1">
+    <w:basedOn w:val="TableNormal"/>
     <w:tblPr>
       <w:tblStyleRowBandSize w:val="1"/>
       <w:tblStyleColBandSize w:val="1"/>
@@ -42523,8 +42113,8 @@
       </w:tblCellMar>
     </w:tblPr>
   </w:style>
-  <w:style w:type="table" w:customStyle="1" w:styleId="afffffe">
-    <w:basedOn w:val="a1"/>
+  <w:style w:type="table" w:customStyle="1" w:styleId="affff2">
+    <w:basedOn w:val="TableNormal"/>
     <w:tblPr>
       <w:tblStyleRowBandSize w:val="1"/>
       <w:tblStyleColBandSize w:val="1"/>
@@ -42534,8 +42124,8 @@
       </w:tblCellMar>
     </w:tblPr>
   </w:style>
-  <w:style w:type="table" w:customStyle="1" w:styleId="affffff">
-    <w:basedOn w:val="a1"/>
+  <w:style w:type="table" w:customStyle="1" w:styleId="affff3">
+    <w:basedOn w:val="TableNormal"/>
     <w:tblPr>
       <w:tblStyleRowBandSize w:val="1"/>
       <w:tblStyleColBandSize w:val="1"/>
@@ -42545,8 +42135,8 @@
       </w:tblCellMar>
     </w:tblPr>
   </w:style>
-  <w:style w:type="table" w:customStyle="1" w:styleId="affffff0">
-    <w:basedOn w:val="a1"/>
+  <w:style w:type="table" w:customStyle="1" w:styleId="affff4">
+    <w:basedOn w:val="TableNormal"/>
     <w:tblPr>
       <w:tblStyleRowBandSize w:val="1"/>
       <w:tblStyleColBandSize w:val="1"/>
@@ -42556,8 +42146,8 @@
       </w:tblCellMar>
     </w:tblPr>
   </w:style>
-  <w:style w:type="table" w:customStyle="1" w:styleId="affffff1">
-    <w:basedOn w:val="a1"/>
+  <w:style w:type="table" w:customStyle="1" w:styleId="affff5">
+    <w:basedOn w:val="TableNormal"/>
     <w:tblPr>
       <w:tblStyleRowBandSize w:val="1"/>
       <w:tblStyleColBandSize w:val="1"/>
@@ -42567,8 +42157,8 @@
       </w:tblCellMar>
     </w:tblPr>
   </w:style>
-  <w:style w:type="table" w:customStyle="1" w:styleId="affffff2">
-    <w:basedOn w:val="a1"/>
+  <w:style w:type="table" w:customStyle="1" w:styleId="affff6">
+    <w:basedOn w:val="TableNormal"/>
     <w:tblPr>
       <w:tblStyleRowBandSize w:val="1"/>
       <w:tblStyleColBandSize w:val="1"/>
@@ -42578,8 +42168,8 @@
       </w:tblCellMar>
     </w:tblPr>
   </w:style>
-  <w:style w:type="table" w:customStyle="1" w:styleId="affffff3">
-    <w:basedOn w:val="a1"/>
+  <w:style w:type="table" w:customStyle="1" w:styleId="affff7">
+    <w:basedOn w:val="TableNormal"/>
     <w:tblPr>
       <w:tblStyleRowBandSize w:val="1"/>
       <w:tblStyleColBandSize w:val="1"/>
@@ -42589,8 +42179,8 @@
       </w:tblCellMar>
     </w:tblPr>
   </w:style>
-  <w:style w:type="table" w:customStyle="1" w:styleId="affffff4">
-    <w:basedOn w:val="a1"/>
+  <w:style w:type="table" w:customStyle="1" w:styleId="affff8">
+    <w:basedOn w:val="TableNormal"/>
     <w:tblPr>
       <w:tblStyleRowBandSize w:val="1"/>
       <w:tblStyleColBandSize w:val="1"/>
@@ -42600,8 +42190,8 @@
       </w:tblCellMar>
     </w:tblPr>
   </w:style>
-  <w:style w:type="table" w:customStyle="1" w:styleId="affffff5">
-    <w:basedOn w:val="a1"/>
+  <w:style w:type="table" w:customStyle="1" w:styleId="affff9">
+    <w:basedOn w:val="TableNormal"/>
     <w:tblPr>
       <w:tblStyleRowBandSize w:val="1"/>
       <w:tblStyleColBandSize w:val="1"/>
@@ -42611,8 +42201,8 @@
       </w:tblCellMar>
     </w:tblPr>
   </w:style>
-  <w:style w:type="table" w:customStyle="1" w:styleId="affffff6">
-    <w:basedOn w:val="a1"/>
+  <w:style w:type="table" w:customStyle="1" w:styleId="affffa">
+    <w:basedOn w:val="TableNormal"/>
     <w:tblPr>
       <w:tblStyleRowBandSize w:val="1"/>
       <w:tblStyleColBandSize w:val="1"/>
@@ -42622,8 +42212,8 @@
       </w:tblCellMar>
     </w:tblPr>
   </w:style>
-  <w:style w:type="table" w:customStyle="1" w:styleId="affffff7">
-    <w:basedOn w:val="a1"/>
+  <w:style w:type="table" w:customStyle="1" w:styleId="affffb">
+    <w:basedOn w:val="TableNormal"/>
     <w:tblPr>
       <w:tblStyleRowBandSize w:val="1"/>
       <w:tblStyleColBandSize w:val="1"/>
@@ -42633,8 +42223,8 @@
       </w:tblCellMar>
     </w:tblPr>
   </w:style>
-  <w:style w:type="table" w:customStyle="1" w:styleId="affffff8">
-    <w:basedOn w:val="a1"/>
+  <w:style w:type="table" w:customStyle="1" w:styleId="affffc">
+    <w:basedOn w:val="TableNormal"/>
     <w:tblPr>
       <w:tblStyleRowBandSize w:val="1"/>
       <w:tblStyleColBandSize w:val="1"/>
@@ -42644,8 +42234,8 @@
       </w:tblCellMar>
     </w:tblPr>
   </w:style>
-  <w:style w:type="table" w:customStyle="1" w:styleId="affffff9">
-    <w:basedOn w:val="a1"/>
+  <w:style w:type="table" w:customStyle="1" w:styleId="affffd">
+    <w:basedOn w:val="TableNormal"/>
     <w:tblPr>
       <w:tblStyleRowBandSize w:val="1"/>
       <w:tblStyleColBandSize w:val="1"/>
@@ -42655,8 +42245,8 @@
       </w:tblCellMar>
     </w:tblPr>
   </w:style>
-  <w:style w:type="table" w:customStyle="1" w:styleId="affffffa">
-    <w:basedOn w:val="a1"/>
+  <w:style w:type="table" w:customStyle="1" w:styleId="affffe">
+    <w:basedOn w:val="TableNormal"/>
     <w:tblPr>
       <w:tblStyleRowBandSize w:val="1"/>
       <w:tblStyleColBandSize w:val="1"/>
@@ -42666,8 +42256,8 @@
       </w:tblCellMar>
     </w:tblPr>
   </w:style>
-  <w:style w:type="table" w:customStyle="1" w:styleId="affffffb">
-    <w:basedOn w:val="a1"/>
+  <w:style w:type="table" w:customStyle="1" w:styleId="afffff">
+    <w:basedOn w:val="TableNormal"/>
     <w:tblPr>
       <w:tblStyleRowBandSize w:val="1"/>
       <w:tblStyleColBandSize w:val="1"/>
@@ -42677,8 +42267,8 @@
       </w:tblCellMar>
     </w:tblPr>
   </w:style>
-  <w:style w:type="table" w:customStyle="1" w:styleId="affffffc">
-    <w:basedOn w:val="a1"/>
+  <w:style w:type="table" w:customStyle="1" w:styleId="afffff0">
+    <w:basedOn w:val="TableNormal"/>
     <w:tblPr>
       <w:tblStyleRowBandSize w:val="1"/>
       <w:tblStyleColBandSize w:val="1"/>

</xml_diff>